<commit_message>
Continuing working on events in day detail
</commit_message>
<xml_diff>
--- a/01-Documentation/Report/alechyzhyk-PFE-project-report.docx
+++ b/01-Documentation/Report/alechyzhyk-PFE-project-report.docx
@@ -1,6 +1,6 @@
 
 <file path=word/document.xml><?xml version="1.0" encoding="utf-8"?>
-<w:document xmlns:wpc="http://schemas.microsoft.com/office/word/2010/wordprocessingCanvas" xmlns:cx="http://schemas.microsoft.com/office/drawing/2014/chartex" xmlns:cx1="http://schemas.microsoft.com/office/drawing/2015/9/8/chartex" xmlns:cx2="http://schemas.microsoft.com/office/drawing/2015/10/21/chartex" xmlns:cx3="http://schemas.microsoft.com/office/drawing/2016/5/9/chartex" xmlns:cx4="http://schemas.microsoft.com/office/drawing/2016/5/10/chartex" xmlns:cx5="http://schemas.microsoft.com/office/drawing/2016/5/11/chartex" xmlns:cx6="http://schemas.microsoft.com/office/drawing/2016/5/12/chartex" xmlns:cx7="http://schemas.microsoft.com/office/drawing/2016/5/13/chartex" xmlns:cx8="http://schemas.microsoft.com/office/drawing/2016/5/14/chartex" xmlns:mc="http://schemas.openxmlformats.org/markup-compatibility/2006" xmlns:aink="http://schemas.microsoft.com/office/drawing/2016/ink" xmlns:am3d="http://schemas.microsoft.com/office/drawing/2017/model3d" xmlns:o="urn:schemas-microsoft-com:office:office" xmlns:r="http://schemas.openxmlformats.org/officeDocument/2006/relationships" xmlns:m="http://schemas.openxmlformats.org/officeDocument/2006/math" xmlns:v="urn:schemas-microsoft-com:vml" xmlns:wp14="http://schemas.microsoft.com/office/word/2010/wordprocessingDrawing" xmlns:wp="http://schemas.openxmlformats.org/drawingml/2006/wordprocessingDrawing" xmlns:w10="urn:schemas-microsoft-com:office:word" xmlns:w="http://schemas.openxmlformats.org/wordprocessingml/2006/main" xmlns:w14="http://schemas.microsoft.com/office/word/2010/wordml" xmlns:w15="http://schemas.microsoft.com/office/word/2012/wordml" xmlns:w16cid="http://schemas.microsoft.com/office/word/2016/wordml/cid" xmlns:w16se="http://schemas.microsoft.com/office/word/2015/wordml/symex" xmlns:wpg="http://schemas.microsoft.com/office/word/2010/wordprocessingGroup" xmlns:wpi="http://schemas.microsoft.com/office/word/2010/wordprocessingInk" xmlns:wne="http://schemas.microsoft.com/office/word/2006/wordml" xmlns:wps="http://schemas.microsoft.com/office/word/2010/wordprocessingShape" mc:Ignorable="w14 w15 w16se w16cid wp14">
+<w:document xmlns:wpc="http://schemas.microsoft.com/office/word/2010/wordprocessingCanvas" xmlns:cx="http://schemas.microsoft.com/office/drawing/2014/chartex" xmlns:cx1="http://schemas.microsoft.com/office/drawing/2015/9/8/chartex" xmlns:mc="http://schemas.openxmlformats.org/markup-compatibility/2006" xmlns:o="urn:schemas-microsoft-com:office:office" xmlns:r="http://schemas.openxmlformats.org/officeDocument/2006/relationships" xmlns:m="http://schemas.openxmlformats.org/officeDocument/2006/math" xmlns:v="urn:schemas-microsoft-com:vml" xmlns:wp14="http://schemas.microsoft.com/office/word/2010/wordprocessingDrawing" xmlns:wp="http://schemas.openxmlformats.org/drawingml/2006/wordprocessingDrawing" xmlns:w10="urn:schemas-microsoft-com:office:word" xmlns:w="http://schemas.openxmlformats.org/wordprocessingml/2006/main" xmlns:w14="http://schemas.microsoft.com/office/word/2010/wordml" xmlns:w15="http://schemas.microsoft.com/office/word/2012/wordml" xmlns:w16se="http://schemas.microsoft.com/office/word/2015/wordml/symex" xmlns:wpg="http://schemas.microsoft.com/office/word/2010/wordprocessingGroup" xmlns:wpi="http://schemas.microsoft.com/office/word/2010/wordprocessingInk" xmlns:wne="http://schemas.microsoft.com/office/word/2006/wordml" xmlns:wps="http://schemas.microsoft.com/office/word/2010/wordprocessingShape" mc:Ignorable="w14 w15 w16se wp14">
   <w:body>
     <w:p>
       <w:pPr>
@@ -5135,7 +5135,6 @@
       <w:r>
         <w:rPr>
           <w:noProof/>
-          <w:lang w:val="en-US"/>
         </w:rPr>
         <w:drawing>
           <wp:inline distT="0" distB="0" distL="0" distR="0" wp14:anchorId="74E9F2FF" wp14:editId="739E5F08">
@@ -5215,7 +5214,31 @@
         <w:rPr>
           <w:lang w:val="en-US"/>
         </w:rPr>
-        <w:t>Main opportunity : help ETML with a real project and real client.</w:t>
+        <w:t xml:space="preserve">Main opportunity : </w:t>
+      </w:r>
+      <w:r>
+        <w:rPr>
+          <w:lang w:val="en-US"/>
+        </w:rPr>
+        <w:t>make a project for ETML with</w:t>
+      </w:r>
+      <w:r>
+        <w:rPr>
+          <w:lang w:val="en-US"/>
+        </w:rPr>
+        <w:t xml:space="preserve"> a</w:t>
+      </w:r>
+      <w:r>
+        <w:rPr>
+          <w:lang w:val="en-US"/>
+        </w:rPr>
+        <w:t xml:space="preserve"> </w:t>
+      </w:r>
+      <w:r>
+        <w:rPr>
+          <w:lang w:val="en-US"/>
+        </w:rPr>
+        <w:t>real client.</w:t>
       </w:r>
     </w:p>
     <w:p>
@@ -5608,17 +5631,17 @@
       <w:pPr>
         <w:pStyle w:val="Titre2"/>
       </w:pPr>
-      <w:bookmarkStart w:id="27" w:name="_Toc532179967"/>
-      <w:bookmarkStart w:id="28" w:name="_Toc165969651"/>
-      <w:bookmarkStart w:id="29" w:name="_Toc28967102"/>
-      <w:bookmarkStart w:id="30" w:name="_Conception_des_tests"/>
-      <w:bookmarkEnd w:id="30"/>
+      <w:bookmarkStart w:id="27" w:name="_Conception_des_tests"/>
+      <w:bookmarkStart w:id="28" w:name="_Toc532179967"/>
+      <w:bookmarkStart w:id="29" w:name="_Toc165969651"/>
+      <w:bookmarkStart w:id="30" w:name="_Toc28967102"/>
+      <w:bookmarkEnd w:id="27"/>
       <w:r>
         <w:t>Conception des tests</w:t>
       </w:r>
-      <w:bookmarkEnd w:id="27"/>
       <w:bookmarkEnd w:id="28"/>
       <w:bookmarkEnd w:id="29"/>
+      <w:bookmarkEnd w:id="30"/>
     </w:p>
     <w:p>
       <w:pPr>
@@ -6595,14 +6618,12 @@
           <w:bCs/>
           <w:sz w:val="20"/>
           <w:szCs w:val="20"/>
-          <w:lang w:val="de-CH"/>
         </w:rPr>
       </w:pPr>
       <w:r>
         <w:rPr>
           <w:sz w:val="20"/>
           <w:szCs w:val="20"/>
-          <w:lang w:val="de-CH"/>
         </w:rPr>
         <w:t>Link to</w:t>
       </w:r>
@@ -6610,7 +6631,6 @@
         <w:rPr>
           <w:sz w:val="20"/>
           <w:szCs w:val="20"/>
-          <w:lang w:val="de-CH"/>
         </w:rPr>
         <w:t xml:space="preserve"> </w:t>
       </w:r>
@@ -6618,7 +6638,6 @@
         <w:rPr>
           <w:sz w:val="20"/>
           <w:szCs w:val="20"/>
-          <w:lang w:val="de-CH"/>
         </w:rPr>
         <w:t xml:space="preserve">GitHub project repository </w:t>
       </w:r>
@@ -6626,7 +6645,6 @@
         <w:rPr>
           <w:sz w:val="20"/>
           <w:szCs w:val="20"/>
-          <w:lang w:val="de-CH"/>
         </w:rPr>
         <w:t xml:space="preserve"> - </w:t>
       </w:r>
@@ -6674,7 +6692,7 @@
       <w:pPr>
         <w:pStyle w:val="Retraitcorpsdetexte"/>
         <w:numPr>
-          <w:ilvl w:val="0"/>
+          <w:ilvl w:val="1"/>
           <w:numId w:val="19"/>
         </w:numPr>
         <w:rPr>
@@ -6685,7 +6703,7 @@
         <w:rPr>
           <w:lang w:val="en-US"/>
         </w:rPr>
-        <w:t>Learn how to render a page</w:t>
+        <w:t>{{variable_name}}</w:t>
       </w:r>
     </w:p>
     <w:p>
@@ -6703,7 +6721,59 @@
         <w:rPr>
           <w:lang w:val="en-US"/>
         </w:rPr>
-        <w:t>Learn how to send a variable to twig template</w:t>
+        <w:t>Learn how to render a page</w:t>
+      </w:r>
+    </w:p>
+    <w:p>
+      <w:pPr>
+        <w:pStyle w:val="Retraitcorpsdetexte"/>
+        <w:numPr>
+          <w:ilvl w:val="1"/>
+          <w:numId w:val="19"/>
+        </w:numPr>
+        <w:rPr>
+          <w:lang w:val="en-US"/>
+        </w:rPr>
+      </w:pPr>
+      <w:r>
+        <w:rPr>
+          <w:noProof/>
+        </w:rPr>
+        <w:drawing>
+          <wp:inline distT="0" distB="0" distL="0" distR="0" wp14:anchorId="2CBEF9E3" wp14:editId="103FA42D">
+            <wp:extent cx="2688336" cy="639139"/>
+            <wp:effectExtent l="0" t="0" r="0" b="8890"/>
+            <wp:docPr id="3" name="Image 3"/>
+            <wp:cNvGraphicFramePr>
+              <a:graphicFrameLocks xmlns:a="http://schemas.openxmlformats.org/drawingml/2006/main" noChangeAspect="1"/>
+            </wp:cNvGraphicFramePr>
+            <a:graphic xmlns:a="http://schemas.openxmlformats.org/drawingml/2006/main">
+              <a:graphicData uri="http://schemas.openxmlformats.org/drawingml/2006/picture">
+                <pic:pic xmlns:pic="http://schemas.openxmlformats.org/drawingml/2006/picture">
+                  <pic:nvPicPr>
+                    <pic:cNvPr id="1" name=""/>
+                    <pic:cNvPicPr/>
+                  </pic:nvPicPr>
+                  <pic:blipFill>
+                    <a:blip r:embed="rId18"/>
+                    <a:stretch>
+                      <a:fillRect/>
+                    </a:stretch>
+                  </pic:blipFill>
+                  <pic:spPr>
+                    <a:xfrm>
+                      <a:off x="0" y="0"/>
+                      <a:ext cx="2697422" cy="641299"/>
+                    </a:xfrm>
+                    <a:prstGeom prst="rect">
+                      <a:avLst/>
+                    </a:prstGeom>
+                  </pic:spPr>
+                </pic:pic>
+              </a:graphicData>
+            </a:graphic>
+          </wp:inline>
+        </w:drawing>
       </w:r>
     </w:p>
     <w:p>
@@ -6721,7 +6791,25 @@
         <w:rPr>
           <w:lang w:val="en-US"/>
         </w:rPr>
-        <w:t>Create physical database</w:t>
+        <w:t>Learn how to send a variable to twig template</w:t>
+      </w:r>
+    </w:p>
+    <w:p>
+      <w:pPr>
+        <w:pStyle w:val="Retraitcorpsdetexte"/>
+        <w:numPr>
+          <w:ilvl w:val="1"/>
+          <w:numId w:val="19"/>
+        </w:numPr>
+        <w:rPr>
+          <w:lang w:val="en-US"/>
+        </w:rPr>
+      </w:pPr>
+      <w:r>
+        <w:rPr>
+          <w:lang w:val="en-US"/>
+        </w:rPr>
+        <w:t>See the previous</w:t>
       </w:r>
     </w:p>
     <w:p>
@@ -6739,7 +6827,26 @@
         <w:rPr>
           <w:lang w:val="en-US"/>
         </w:rPr>
-        <w:t>Learn how to import database into Symfony project</w:t>
+        <w:t>Create physical database</w:t>
+      </w:r>
+    </w:p>
+    <w:p>
+      <w:pPr>
+        <w:pStyle w:val="Retraitcorpsdetexte"/>
+        <w:numPr>
+          <w:ilvl w:val="1"/>
+          <w:numId w:val="19"/>
+        </w:numPr>
+        <w:rPr>
+          <w:lang w:val="en-US"/>
+        </w:rPr>
+      </w:pPr>
+      <w:r>
+        <w:rPr>
+          <w:lang w:val="en-US"/>
+        </w:rPr>
+        <w:lastRenderedPageBreak/>
+        <w:t>SQL script</w:t>
       </w:r>
     </w:p>
     <w:p>
@@ -6757,7 +6864,32 @@
         <w:rPr>
           <w:lang w:val="en-US"/>
         </w:rPr>
-        <w:t>Learn how to create repositories</w:t>
+        <w:t>Learn how to import database into Symfony project</w:t>
+      </w:r>
+    </w:p>
+    <w:p>
+      <w:pPr>
+        <w:pStyle w:val="PrformatHTML"/>
+        <w:shd w:val="clear" w:color="auto" w:fill="1E2125"/>
+        <w:ind w:left="1134"/>
+        <w:rPr>
+          <w:rFonts w:ascii="Consolas" w:hAnsi="Consolas" w:cs="Consolas"/>
+          <w:color w:val="FAFAFA"/>
+        </w:rPr>
+      </w:pPr>
+      <w:r>
+        <w:rPr>
+          <w:rFonts w:ascii="Consolas" w:hAnsi="Consolas" w:cs="Consolas"/>
+          <w:color w:val="FAFAFA"/>
+        </w:rPr>
+        <w:tab/>
+      </w:r>
+      <w:r>
+        <w:rPr>
+          <w:rFonts w:ascii="Consolas" w:hAnsi="Consolas" w:cs="Consolas"/>
+          <w:color w:val="FAFAFA"/>
+        </w:rPr>
+        <w:t>php bin/console make:entity --regenerate App</w:t>
       </w:r>
     </w:p>
     <w:p>
@@ -6775,8 +6907,375 @@
         <w:rPr>
           <w:lang w:val="en-US"/>
         </w:rPr>
+        <w:t>Learn how to create repositories</w:t>
+      </w:r>
+    </w:p>
+    <w:p>
+      <w:pPr>
+        <w:pStyle w:val="Retraitcorpsdetexte"/>
+        <w:numPr>
+          <w:ilvl w:val="1"/>
+          <w:numId w:val="19"/>
+        </w:numPr>
+        <w:rPr>
+          <w:lang w:val="en-US"/>
+        </w:rPr>
+      </w:pPr>
+      <w:r>
+        <w:rPr>
+          <w:noProof/>
+        </w:rPr>
+        <w:drawing>
+          <wp:inline distT="0" distB="0" distL="0" distR="0" wp14:anchorId="3F4324C0" wp14:editId="0755D72A">
+            <wp:extent cx="3913632" cy="980279"/>
+            <wp:effectExtent l="0" t="0" r="0" b="0"/>
+            <wp:docPr id="6" name="Image 6"/>
+            <wp:cNvGraphicFramePr>
+              <a:graphicFrameLocks xmlns:a="http://schemas.openxmlformats.org/drawingml/2006/main" noChangeAspect="1"/>
+            </wp:cNvGraphicFramePr>
+            <a:graphic xmlns:a="http://schemas.openxmlformats.org/drawingml/2006/main">
+              <a:graphicData uri="http://schemas.openxmlformats.org/drawingml/2006/picture">
+                <pic:pic xmlns:pic="http://schemas.openxmlformats.org/drawingml/2006/picture">
+                  <pic:nvPicPr>
+                    <pic:cNvPr id="1" name=""/>
+                    <pic:cNvPicPr/>
+                  </pic:nvPicPr>
+                  <pic:blipFill>
+                    <a:blip r:embed="rId19"/>
+                    <a:stretch>
+                      <a:fillRect/>
+                    </a:stretch>
+                  </pic:blipFill>
+                  <pic:spPr>
+                    <a:xfrm>
+                      <a:off x="0" y="0"/>
+                      <a:ext cx="3928503" cy="984004"/>
+                    </a:xfrm>
+                    <a:prstGeom prst="rect">
+                      <a:avLst/>
+                    </a:prstGeom>
+                  </pic:spPr>
+                </pic:pic>
+              </a:graphicData>
+            </a:graphic>
+          </wp:inline>
+        </w:drawing>
+      </w:r>
+    </w:p>
+    <w:p>
+      <w:pPr>
+        <w:pStyle w:val="Retraitcorpsdetexte"/>
+        <w:numPr>
+          <w:ilvl w:val="1"/>
+          <w:numId w:val="19"/>
+        </w:numPr>
+        <w:rPr>
+          <w:lang w:val="en-US"/>
+        </w:rPr>
+      </w:pPr>
+      <w:r>
+        <w:rPr>
+          <w:lang w:val="en-US"/>
+        </w:rPr>
+        <w:t>Add line number 12 to the header of each entity, replace DayRepository with name of your future repository</w:t>
+      </w:r>
+    </w:p>
+    <w:p>
+      <w:pPr>
+        <w:pStyle w:val="Retraitcorpsdetexte"/>
+        <w:numPr>
+          <w:ilvl w:val="1"/>
+          <w:numId w:val="19"/>
+        </w:numPr>
+        <w:rPr>
+          <w:lang w:val="en-US"/>
+        </w:rPr>
+      </w:pPr>
+      <w:r>
+        <w:rPr>
+          <w:lang w:val="en-US"/>
+        </w:rPr>
+        <w:t>Next in terminal insert command :</w:t>
+      </w:r>
+    </w:p>
+    <w:p>
+      <w:pPr>
+        <w:pStyle w:val="PrformatHTML"/>
+        <w:shd w:val="clear" w:color="auto" w:fill="EFF0F1"/>
+        <w:ind w:left="1494"/>
+        <w:textAlignment w:val="baseline"/>
+        <w:rPr>
+          <w:rFonts w:ascii="Consolas" w:hAnsi="Consolas" w:cs="Consolas"/>
+          <w:color w:val="393318"/>
+        </w:rPr>
+      </w:pPr>
+      <w:r>
+        <w:rPr>
+          <w:rStyle w:val="pln"/>
+          <w:rFonts w:ascii="inherit" w:hAnsi="inherit" w:cs="Consolas"/>
+          <w:color w:val="303336"/>
+          <w:bdr w:val="none" w:sz="0" w:space="0" w:color="auto" w:frame="1"/>
+          <w:shd w:val="clear" w:color="auto" w:fill="EFF0F1"/>
+        </w:rPr>
+        <w:tab/>
+        <w:t>php bin\console make</w:t>
+      </w:r>
+      <w:r>
+        <w:rPr>
+          <w:rStyle w:val="pun"/>
+          <w:rFonts w:ascii="inherit" w:hAnsi="inherit" w:cs="Consolas"/>
+          <w:color w:val="303336"/>
+          <w:bdr w:val="none" w:sz="0" w:space="0" w:color="auto" w:frame="1"/>
+          <w:shd w:val="clear" w:color="auto" w:fill="EFF0F1"/>
+        </w:rPr>
+        <w:t>:</w:t>
+      </w:r>
+      <w:r>
+        <w:rPr>
+          <w:rStyle w:val="pln"/>
+          <w:rFonts w:ascii="inherit" w:hAnsi="inherit" w:cs="Consolas"/>
+          <w:color w:val="303336"/>
+          <w:bdr w:val="none" w:sz="0" w:space="0" w:color="auto" w:frame="1"/>
+          <w:shd w:val="clear" w:color="auto" w:fill="EFF0F1"/>
+        </w:rPr>
+        <w:t xml:space="preserve">entity </w:t>
+      </w:r>
+      <w:r>
+        <w:rPr>
+          <w:rStyle w:val="pun"/>
+          <w:rFonts w:ascii="inherit" w:hAnsi="inherit" w:cs="Consolas"/>
+          <w:color w:val="303336"/>
+          <w:bdr w:val="none" w:sz="0" w:space="0" w:color="auto" w:frame="1"/>
+          <w:shd w:val="clear" w:color="auto" w:fill="EFF0F1"/>
+        </w:rPr>
+        <w:t>--</w:t>
+      </w:r>
+      <w:r>
+        <w:rPr>
+          <w:rStyle w:val="pln"/>
+          <w:rFonts w:ascii="inherit" w:hAnsi="inherit" w:cs="Consolas"/>
+          <w:color w:val="303336"/>
+          <w:bdr w:val="none" w:sz="0" w:space="0" w:color="auto" w:frame="1"/>
+          <w:shd w:val="clear" w:color="auto" w:fill="EFF0F1"/>
+        </w:rPr>
+        <w:t>regenerate</w:t>
+      </w:r>
+    </w:p>
+    <w:p>
+      <w:pPr>
+        <w:pStyle w:val="Retraitcorpsdetexte"/>
+        <w:numPr>
+          <w:ilvl w:val="1"/>
+          <w:numId w:val="19"/>
+        </w:numPr>
+        <w:rPr>
+          <w:lang w:val="en-US"/>
+        </w:rPr>
+      </w:pPr>
+      <w:r>
+        <w:rPr>
+          <w:lang w:val="en-US"/>
+        </w:rPr>
+        <w:t>And specify the location of entity folder, or just press Enter</w:t>
+      </w:r>
+    </w:p>
+    <w:p>
+      <w:pPr>
+        <w:pStyle w:val="Retraitcorpsdetexte"/>
+        <w:numPr>
+          <w:ilvl w:val="0"/>
+          <w:numId w:val="19"/>
+        </w:numPr>
+        <w:rPr>
+          <w:lang w:val="en-US"/>
+        </w:rPr>
+      </w:pPr>
+      <w:r>
+        <w:rPr>
+          <w:lang w:val="en-US"/>
+        </w:rPr>
         <w:t>Learn how to get data from the database using controller methods</w:t>
       </w:r>
+    </w:p>
+    <w:p>
+      <w:pPr>
+        <w:pStyle w:val="Retraitcorpsdetexte"/>
+        <w:numPr>
+          <w:ilvl w:val="1"/>
+          <w:numId w:val="19"/>
+        </w:numPr>
+        <w:rPr>
+          <w:lang w:val="en-US"/>
+        </w:rPr>
+      </w:pPr>
+      <w:r>
+        <w:rPr>
+          <w:noProof/>
+        </w:rPr>
+        <w:drawing>
+          <wp:inline distT="0" distB="0" distL="0" distR="0" wp14:anchorId="030E12D7" wp14:editId="7C928985">
+            <wp:extent cx="3721608" cy="690465"/>
+            <wp:effectExtent l="0" t="0" r="0" b="0"/>
+            <wp:docPr id="7" name="Image 7"/>
+            <wp:cNvGraphicFramePr>
+              <a:graphicFrameLocks xmlns:a="http://schemas.openxmlformats.org/drawingml/2006/main" noChangeAspect="1"/>
+            </wp:cNvGraphicFramePr>
+            <a:graphic xmlns:a="http://schemas.openxmlformats.org/drawingml/2006/main">
+              <a:graphicData uri="http://schemas.openxmlformats.org/drawingml/2006/picture">
+                <pic:pic xmlns:pic="http://schemas.openxmlformats.org/drawingml/2006/picture">
+                  <pic:nvPicPr>
+                    <pic:cNvPr id="1" name=""/>
+                    <pic:cNvPicPr/>
+                  </pic:nvPicPr>
+                  <pic:blipFill>
+                    <a:blip r:embed="rId20"/>
+                    <a:stretch>
+                      <a:fillRect/>
+                    </a:stretch>
+                  </pic:blipFill>
+                  <pic:spPr>
+                    <a:xfrm>
+                      <a:off x="0" y="0"/>
+                      <a:ext cx="3744199" cy="694656"/>
+                    </a:xfrm>
+                    <a:prstGeom prst="rect">
+                      <a:avLst/>
+                    </a:prstGeom>
+                  </pic:spPr>
+                </pic:pic>
+              </a:graphicData>
+            </a:graphic>
+          </wp:inline>
+        </w:drawing>
+      </w:r>
+    </w:p>
+    <w:p>
+      <w:pPr>
+        <w:pStyle w:val="Retraitcorpsdetexte"/>
+        <w:ind w:left="1494"/>
+        <w:rPr>
+          <w:lang w:val="en-US"/>
+        </w:rPr>
+      </w:pPr>
+      <w:r>
+        <w:rPr>
+          <w:lang w:val="en-US"/>
+        </w:rPr>
+        <w:tab/>
+        <w:t>Updating</w:t>
+      </w:r>
+    </w:p>
+    <w:p>
+      <w:pPr>
+        <w:pStyle w:val="Retraitcorpsdetexte"/>
+        <w:ind w:left="1494"/>
+        <w:rPr>
+          <w:lang w:val="en-US"/>
+        </w:rPr>
+      </w:pPr>
+    </w:p>
+    <w:p>
+      <w:pPr>
+        <w:pStyle w:val="Retraitcorpsdetexte"/>
+        <w:numPr>
+          <w:ilvl w:val="1"/>
+          <w:numId w:val="19"/>
+        </w:numPr>
+        <w:rPr>
+          <w:lang w:val="en-US"/>
+        </w:rPr>
+      </w:pPr>
+      <w:r>
+        <w:rPr>
+          <w:noProof/>
+        </w:rPr>
+        <w:drawing>
+          <wp:inline distT="0" distB="0" distL="0" distR="0" wp14:anchorId="27974CC2" wp14:editId="33F43992">
+            <wp:extent cx="3726398" cy="444627"/>
+            <wp:effectExtent l="0" t="0" r="7620" b="0"/>
+            <wp:docPr id="8" name="Image 8"/>
+            <wp:cNvGraphicFramePr>
+              <a:graphicFrameLocks xmlns:a="http://schemas.openxmlformats.org/drawingml/2006/main" noChangeAspect="1"/>
+            </wp:cNvGraphicFramePr>
+            <a:graphic xmlns:a="http://schemas.openxmlformats.org/drawingml/2006/main">
+              <a:graphicData uri="http://schemas.openxmlformats.org/drawingml/2006/picture">
+                <pic:pic xmlns:pic="http://schemas.openxmlformats.org/drawingml/2006/picture">
+                  <pic:nvPicPr>
+                    <pic:cNvPr id="1" name=""/>
+                    <pic:cNvPicPr/>
+                  </pic:nvPicPr>
+                  <pic:blipFill>
+                    <a:blip r:embed="rId21"/>
+                    <a:stretch>
+                      <a:fillRect/>
+                    </a:stretch>
+                  </pic:blipFill>
+                  <pic:spPr>
+                    <a:xfrm>
+                      <a:off x="0" y="0"/>
+                      <a:ext cx="3796265" cy="452963"/>
+                    </a:xfrm>
+                    <a:prstGeom prst="rect">
+                      <a:avLst/>
+                    </a:prstGeom>
+                  </pic:spPr>
+                </pic:pic>
+              </a:graphicData>
+            </a:graphic>
+          </wp:inline>
+        </w:drawing>
+      </w:r>
+    </w:p>
+    <w:p>
+      <w:pPr>
+        <w:pStyle w:val="Retraitcorpsdetexte"/>
+        <w:ind w:left="1494"/>
+        <w:rPr>
+          <w:lang w:val="en-US"/>
+        </w:rPr>
+      </w:pPr>
+      <w:r>
+        <w:rPr>
+          <w:lang w:val="en-US"/>
+        </w:rPr>
+        <w:tab/>
+        <w:t>Selecting</w:t>
+      </w:r>
+    </w:p>
+    <w:p>
+      <w:pPr>
+        <w:pStyle w:val="Retraitcorpsdetexte"/>
+        <w:ind w:left="1494"/>
+        <w:rPr>
+          <w:lang w:val="en-US"/>
+        </w:rPr>
+      </w:pPr>
+    </w:p>
+    <w:p>
+      <w:pPr>
+        <w:pStyle w:val="Retraitcorpsdetexte"/>
+        <w:numPr>
+          <w:ilvl w:val="1"/>
+          <w:numId w:val="19"/>
+        </w:numPr>
+        <w:rPr>
+          <w:lang w:val="en-US"/>
+        </w:rPr>
+      </w:pPr>
+      <w:r>
+        <w:rPr>
+          <w:lang w:val="en-US"/>
+        </w:rPr>
+        <w:t xml:space="preserve">Look in Symfony documentation for more : </w:t>
+      </w:r>
+      <w:hyperlink r:id="rId22" w:anchor="gsc.tab=0" w:history="1">
+        <w:r>
+          <w:rPr>
+            <w:rStyle w:val="Lienhypertexte"/>
+          </w:rPr>
+          <w:t>https://symfony.com/doc/current/index.html#gsc.tab=0</w:t>
+        </w:r>
+      </w:hyperlink>
     </w:p>
     <w:p>
       <w:pPr>
@@ -6823,8 +7322,133 @@
         <w:rPr>
           <w:lang w:val="en-US"/>
         </w:rPr>
-        <w:lastRenderedPageBreak/>
         <w:t>Create all forms used in the website</w:t>
+      </w:r>
+    </w:p>
+    <w:p>
+      <w:pPr>
+        <w:pStyle w:val="Retraitcorpsdetexte"/>
+        <w:numPr>
+          <w:ilvl w:val="1"/>
+          <w:numId w:val="21"/>
+        </w:numPr>
+        <w:rPr>
+          <w:lang w:val="en-US"/>
+        </w:rPr>
+      </w:pPr>
+      <w:r>
+        <w:rPr>
+          <w:lang w:val="en-US"/>
+        </w:rPr>
+        <w:t>Login form</w:t>
+      </w:r>
+    </w:p>
+    <w:p>
+      <w:pPr>
+        <w:pStyle w:val="Retraitcorpsdetexte"/>
+        <w:numPr>
+          <w:ilvl w:val="1"/>
+          <w:numId w:val="21"/>
+        </w:numPr>
+        <w:rPr>
+          <w:lang w:val="en-US"/>
+        </w:rPr>
+      </w:pPr>
+      <w:r>
+        <w:rPr>
+          <w:lang w:val="en-US"/>
+        </w:rPr>
+        <w:t>Login for participants form</w:t>
+      </w:r>
+    </w:p>
+    <w:p>
+      <w:pPr>
+        <w:pStyle w:val="Retraitcorpsdetexte"/>
+        <w:numPr>
+          <w:ilvl w:val="1"/>
+          <w:numId w:val="21"/>
+        </w:numPr>
+        <w:rPr>
+          <w:lang w:val="en-US"/>
+        </w:rPr>
+      </w:pPr>
+      <w:r>
+        <w:rPr>
+          <w:lang w:val="en-US"/>
+        </w:rPr>
+        <w:t>Day creation and modification forms</w:t>
+      </w:r>
+    </w:p>
+    <w:p>
+      <w:pPr>
+        <w:pStyle w:val="Retraitcorpsdetexte"/>
+        <w:numPr>
+          <w:ilvl w:val="1"/>
+          <w:numId w:val="21"/>
+        </w:numPr>
+        <w:rPr>
+          <w:lang w:val="en-US"/>
+        </w:rPr>
+      </w:pPr>
+      <w:r>
+        <w:rPr>
+          <w:lang w:val="en-US"/>
+        </w:rPr>
+        <w:t>Activity creation and modification forms</w:t>
+      </w:r>
+    </w:p>
+    <w:p>
+      <w:pPr>
+        <w:pStyle w:val="Retraitcorpsdetexte"/>
+        <w:numPr>
+          <w:ilvl w:val="1"/>
+          <w:numId w:val="21"/>
+        </w:numPr>
+        <w:rPr>
+          <w:lang w:val="en-US"/>
+        </w:rPr>
+      </w:pPr>
+      <w:r>
+        <w:rPr>
+          <w:lang w:val="en-US"/>
+        </w:rPr>
+        <w:t>Activity child creation and modification forms</w:t>
+      </w:r>
+    </w:p>
+    <w:p>
+      <w:pPr>
+        <w:pStyle w:val="Retraitcorpsdetexte"/>
+        <w:numPr>
+          <w:ilvl w:val="1"/>
+          <w:numId w:val="21"/>
+        </w:numPr>
+        <w:rPr>
+          <w:lang w:val="en-US"/>
+        </w:rPr>
+      </w:pPr>
+      <w:r>
+        <w:rPr>
+          <w:lang w:val="en-US"/>
+        </w:rPr>
+        <w:t>Participants data form</w:t>
+      </w:r>
+    </w:p>
+    <w:p>
+      <w:pPr>
+        <w:pStyle w:val="Retraitcorpsdetexte"/>
+        <w:numPr>
+          <w:ilvl w:val="1"/>
+          <w:numId w:val="21"/>
+        </w:numPr>
+        <w:rPr>
+          <w:lang w:val="en-US"/>
+        </w:rPr>
+      </w:pPr>
+      <w:r>
+        <w:rPr>
+          <w:lang w:val="en-US"/>
+        </w:rPr>
+        <w:t>May have others later</w:t>
       </w:r>
     </w:p>
     <w:p>
@@ -6849,7 +7473,7 @@
       <w:pPr>
         <w:pStyle w:val="Retraitcorpsdetexte"/>
         <w:numPr>
-          <w:ilvl w:val="0"/>
+          <w:ilvl w:val="1"/>
           <w:numId w:val="21"/>
         </w:numPr>
         <w:rPr>
@@ -6860,7 +7484,97 @@
         <w:rPr>
           <w:lang w:val="en-US"/>
         </w:rPr>
-        <w:t>Create methods in controllers</w:t>
+        <w:t xml:space="preserve">Event </w:t>
+      </w:r>
+    </w:p>
+    <w:p>
+      <w:pPr>
+        <w:pStyle w:val="Retraitcorpsdetexte"/>
+        <w:numPr>
+          <w:ilvl w:val="1"/>
+          <w:numId w:val="21"/>
+        </w:numPr>
+        <w:rPr>
+          <w:lang w:val="en-US"/>
+        </w:rPr>
+      </w:pPr>
+      <w:r>
+        <w:rPr>
+          <w:lang w:val="en-US"/>
+        </w:rPr>
+        <w:t>Day</w:t>
+      </w:r>
+    </w:p>
+    <w:p>
+      <w:pPr>
+        <w:pStyle w:val="Retraitcorpsdetexte"/>
+        <w:numPr>
+          <w:ilvl w:val="1"/>
+          <w:numId w:val="21"/>
+        </w:numPr>
+        <w:rPr>
+          <w:lang w:val="en-US"/>
+        </w:rPr>
+      </w:pPr>
+      <w:r>
+        <w:rPr>
+          <w:lang w:val="en-US"/>
+        </w:rPr>
+        <w:t>Login</w:t>
+      </w:r>
+    </w:p>
+    <w:p>
+      <w:pPr>
+        <w:pStyle w:val="Retraitcorpsdetexte"/>
+        <w:numPr>
+          <w:ilvl w:val="1"/>
+          <w:numId w:val="21"/>
+        </w:numPr>
+        <w:rPr>
+          <w:lang w:val="en-US"/>
+        </w:rPr>
+      </w:pPr>
+      <w:r>
+        <w:rPr>
+          <w:lang w:val="en-US"/>
+        </w:rPr>
+        <w:t>Admin</w:t>
+      </w:r>
+    </w:p>
+    <w:p>
+      <w:pPr>
+        <w:pStyle w:val="Retraitcorpsdetexte"/>
+        <w:numPr>
+          <w:ilvl w:val="1"/>
+          <w:numId w:val="21"/>
+        </w:numPr>
+        <w:rPr>
+          <w:lang w:val="en-US"/>
+        </w:rPr>
+      </w:pPr>
+      <w:r>
+        <w:rPr>
+          <w:lang w:val="en-US"/>
+        </w:rPr>
+        <w:t>Home</w:t>
+      </w:r>
+    </w:p>
+    <w:p>
+      <w:pPr>
+        <w:pStyle w:val="Retraitcorpsdetexte"/>
+        <w:numPr>
+          <w:ilvl w:val="1"/>
+          <w:numId w:val="21"/>
+        </w:numPr>
+        <w:rPr>
+          <w:lang w:val="en-US"/>
+        </w:rPr>
+      </w:pPr>
+      <w:r>
+        <w:rPr>
+          <w:lang w:val="en-US"/>
+        </w:rPr>
+        <w:t>Participant</w:t>
       </w:r>
     </w:p>
     <w:p>
@@ -6878,7 +7592,25 @@
         <w:rPr>
           <w:lang w:val="en-US"/>
         </w:rPr>
-        <w:t>Create twig pages</w:t>
+        <w:t>Create methods in controllers</w:t>
+      </w:r>
+    </w:p>
+    <w:p>
+      <w:pPr>
+        <w:pStyle w:val="Retraitcorpsdetexte"/>
+        <w:numPr>
+          <w:ilvl w:val="1"/>
+          <w:numId w:val="21"/>
+        </w:numPr>
+        <w:rPr>
+          <w:lang w:val="en-US"/>
+        </w:rPr>
+      </w:pPr>
+      <w:r>
+        <w:rPr>
+          <w:lang w:val="en-US"/>
+        </w:rPr>
+        <w:t>Add, modify, delete, display details, show all</w:t>
       </w:r>
     </w:p>
     <w:p>
@@ -6896,6 +7628,42 @@
         <w:rPr>
           <w:lang w:val="en-US"/>
         </w:rPr>
+        <w:t>Create twig pages</w:t>
+      </w:r>
+    </w:p>
+    <w:p>
+      <w:pPr>
+        <w:pStyle w:val="Retraitcorpsdetexte"/>
+        <w:numPr>
+          <w:ilvl w:val="1"/>
+          <w:numId w:val="21"/>
+        </w:numPr>
+        <w:rPr>
+          <w:lang w:val="en-US"/>
+        </w:rPr>
+      </w:pPr>
+      <w:r>
+        <w:rPr>
+          <w:lang w:val="en-US"/>
+        </w:rPr>
+        <w:t>For each functionality different page</w:t>
+      </w:r>
+    </w:p>
+    <w:p>
+      <w:pPr>
+        <w:pStyle w:val="Retraitcorpsdetexte"/>
+        <w:numPr>
+          <w:ilvl w:val="0"/>
+          <w:numId w:val="21"/>
+        </w:numPr>
+        <w:rPr>
+          <w:lang w:val="en-US"/>
+        </w:rPr>
+      </w:pPr>
+      <w:r>
+        <w:rPr>
+          <w:lang w:val="en-US"/>
+        </w:rPr>
         <w:t>Test the functionalities</w:t>
       </w:r>
     </w:p>
@@ -6944,6 +7712,7 @@
         <w:rPr>
           <w:lang w:val="en-US"/>
         </w:rPr>
+        <w:lastRenderedPageBreak/>
         <w:t>Add classes to html element in twig templates</w:t>
       </w:r>
     </w:p>
@@ -7048,8 +7817,6 @@
         </w:rPr>
         <w:t>Part isn’t finished because project isn’t ended.</w:t>
       </w:r>
-      <w:bookmarkStart w:id="38" w:name="_GoBack"/>
-      <w:bookmarkEnd w:id="38"/>
     </w:p>
     <w:p>
       <w:pPr>
@@ -7241,81 +8008,180 @@
       <w:pPr>
         <w:pStyle w:val="Titre2"/>
       </w:pPr>
-      <w:bookmarkStart w:id="39" w:name="_Toc532179960"/>
-      <w:bookmarkStart w:id="40" w:name="_Toc165969644"/>
-      <w:bookmarkStart w:id="41" w:name="_Toc28967108"/>
+      <w:bookmarkStart w:id="38" w:name="_Toc532179960"/>
+      <w:bookmarkStart w:id="39" w:name="_Toc165969644"/>
+      <w:bookmarkStart w:id="40" w:name="_Toc28967108"/>
       <w:r>
         <w:t>Modifications</w:t>
       </w:r>
+      <w:bookmarkEnd w:id="38"/>
       <w:bookmarkEnd w:id="39"/>
       <w:bookmarkEnd w:id="40"/>
+    </w:p>
+    <w:p>
+      <w:pPr>
+        <w:pStyle w:val="Retraitcorpsdetexte"/>
+      </w:pPr>
+    </w:p>
+    <w:p>
+      <w:pPr>
+        <w:pStyle w:val="Retraitcorpsdetexte"/>
+      </w:pPr>
+      <w:r>
+        <w:rPr>
+          <w:b/>
+        </w:rPr>
+        <w:t>19.12.2019</w:t>
+      </w:r>
+      <w:r>
+        <w:t xml:space="preserve"> client meeting :</w:t>
+      </w:r>
+    </w:p>
+    <w:p>
+      <w:pPr>
+        <w:pStyle w:val="Retraitcorpsdetexte"/>
+      </w:pPr>
+    </w:p>
+    <w:p>
+      <w:pPr>
+        <w:pStyle w:val="Retraitcorpsdetexte"/>
+      </w:pPr>
+      <w:r>
+        <w:t>1. Multiple events merge ;</w:t>
+      </w:r>
+    </w:p>
+    <w:p>
+      <w:pPr>
+        <w:pStyle w:val="Retraitcorpsdetexte"/>
+      </w:pPr>
+      <w:r>
+        <w:t>2. Event priorities ;</w:t>
+      </w:r>
+    </w:p>
+    <w:p>
+      <w:pPr>
+        <w:pStyle w:val="Retraitcorpsdetexte"/>
+      </w:pPr>
+      <w:r>
+        <w:t>3. If participant joined event and applied, then no possibility to change to another event</w:t>
+      </w:r>
+    </w:p>
+    <w:p>
+      <w:pPr>
+        <w:pStyle w:val="Retraitcorpsdetexte"/>
+      </w:pPr>
+      <w:r>
+        <w:t>4. No description for days, but added it anyway in case of future modifications, default is NULL</w:t>
+      </w:r>
+    </w:p>
+    <w:p>
+      <w:pPr>
+        <w:pStyle w:val="Retraitcorpsdetexte"/>
+        <w:rPr>
+          <w:lang w:val="de-CH"/>
+        </w:rPr>
+      </w:pPr>
+      <w:r>
+        <w:t xml:space="preserve">5. Website must support possibilty to add multiple days. </w:t>
+      </w:r>
+      <w:r>
+        <w:rPr>
+          <w:lang w:val="de-CH"/>
+        </w:rPr>
+        <w:t>Means that it will be used for multiple different events during the year</w:t>
+      </w:r>
+    </w:p>
+    <w:p>
+      <w:pPr>
+        <w:pStyle w:val="Retraitcorpsdetexte"/>
+        <w:rPr>
+          <w:lang w:val="de-CH"/>
+        </w:rPr>
+      </w:pPr>
+    </w:p>
+    <w:p>
+      <w:pPr>
+        <w:pStyle w:val="Retraitcorpsdetexte"/>
+        <w:rPr>
+          <w:lang w:val="de-CH"/>
+        </w:rPr>
+      </w:pPr>
+    </w:p>
+    <w:p>
+      <w:pPr>
+        <w:pStyle w:val="Retraitcorpsdetexte"/>
+        <w:rPr>
+          <w:b/>
+          <w:lang w:val="de-CH"/>
+        </w:rPr>
+      </w:pPr>
+      <w:r>
+        <w:rPr>
+          <w:b/>
+          <w:lang w:val="de-CH"/>
+        </w:rPr>
+        <w:t>17.01.2019</w:t>
+      </w:r>
+      <w:r>
+        <w:rPr>
+          <w:b/>
+          <w:lang w:val="de-CH"/>
+        </w:rPr>
+        <w:t> :</w:t>
+      </w:r>
+    </w:p>
+    <w:p>
+      <w:pPr>
+        <w:pStyle w:val="Retraitcorpsdetexte"/>
+        <w:rPr>
+          <w:b/>
+          <w:lang w:val="de-CH"/>
+        </w:rPr>
+      </w:pPr>
+    </w:p>
+    <w:p>
+      <w:pPr>
+        <w:pStyle w:val="Retraitcorpsdetexte"/>
+        <w:rPr>
+          <w:lang w:val="de-CH"/>
+        </w:rPr>
+      </w:pPr>
+      <w:r>
+        <w:rPr>
+          <w:lang w:val="de-CH"/>
+        </w:rPr>
+        <w:t>1. Day grid will be divided by 15 mins lines</w:t>
+      </w:r>
+    </w:p>
+    <w:p>
+      <w:pPr>
+        <w:pStyle w:val="Titre1"/>
+      </w:pPr>
+      <w:bookmarkStart w:id="41" w:name="_Toc532179966"/>
+      <w:bookmarkStart w:id="42" w:name="_Toc165969650"/>
+      <w:bookmarkStart w:id="43" w:name="_Toc28967109"/>
+      <w:r>
+        <w:t>Tests</w:t>
+      </w:r>
       <w:bookmarkEnd w:id="41"/>
-    </w:p>
-    <w:p>
-      <w:pPr>
-        <w:pStyle w:val="Informations"/>
-        <w:numPr>
-          <w:ilvl w:val="5"/>
-          <w:numId w:val="8"/>
-        </w:numPr>
-      </w:pPr>
-      <w:r>
-        <w:t>Historique</w:t>
-      </w:r>
-      <w:r>
-        <w:t xml:space="preserve"> des modifications demandées (ou nécessaires) au</w:t>
-      </w:r>
-      <w:r>
-        <w:t>x</w:t>
-      </w:r>
-      <w:r>
-        <w:t xml:space="preserve"> spécifications détaillé</w:t>
-      </w:r>
-      <w:r>
-        <w:t>es.</w:t>
-      </w:r>
-    </w:p>
-    <w:p>
-      <w:pPr>
-        <w:pStyle w:val="Informations"/>
-        <w:numPr>
-          <w:ilvl w:val="5"/>
-          <w:numId w:val="8"/>
-        </w:numPr>
-      </w:pPr>
-      <w:r>
-        <w:t>Date, raison, description, etc.</w:t>
-      </w:r>
-    </w:p>
-    <w:p>
-      <w:pPr>
-        <w:pStyle w:val="Titre1"/>
-      </w:pPr>
-      <w:bookmarkStart w:id="42" w:name="_Toc532179966"/>
-      <w:bookmarkStart w:id="43" w:name="_Toc165969650"/>
-      <w:bookmarkStart w:id="44" w:name="_Toc28967109"/>
-      <w:r>
-        <w:t>Tests</w:t>
-      </w:r>
       <w:bookmarkEnd w:id="42"/>
       <w:bookmarkEnd w:id="43"/>
+    </w:p>
+    <w:p>
+      <w:pPr>
+        <w:pStyle w:val="Titre2"/>
+      </w:pPr>
+      <w:bookmarkStart w:id="44" w:name="_Toc532179968"/>
+      <w:bookmarkStart w:id="45" w:name="_Toc165969652"/>
+      <w:bookmarkStart w:id="46" w:name="_Ref308525868"/>
+      <w:bookmarkStart w:id="47" w:name="_Toc28967110"/>
+      <w:r>
+        <w:t>Dossier des tests</w:t>
+      </w:r>
       <w:bookmarkEnd w:id="44"/>
-    </w:p>
-    <w:p>
-      <w:pPr>
-        <w:pStyle w:val="Titre2"/>
-      </w:pPr>
-      <w:bookmarkStart w:id="45" w:name="_Toc532179968"/>
-      <w:bookmarkStart w:id="46" w:name="_Toc165969652"/>
-      <w:bookmarkStart w:id="47" w:name="_Ref308525868"/>
-      <w:bookmarkStart w:id="48" w:name="_Toc28967110"/>
-      <w:r>
-        <w:t>Dossier des tests</w:t>
-      </w:r>
       <w:bookmarkEnd w:id="45"/>
       <w:bookmarkEnd w:id="46"/>
       <w:bookmarkEnd w:id="47"/>
-      <w:bookmarkEnd w:id="48"/>
     </w:p>
     <w:p>
       <w:pPr>
@@ -7402,28 +8268,28 @@
       <w:pPr>
         <w:pStyle w:val="Titre1"/>
       </w:pPr>
-      <w:bookmarkStart w:id="49" w:name="_Toc165969653"/>
-      <w:bookmarkStart w:id="50" w:name="_Toc28967111"/>
+      <w:bookmarkStart w:id="48" w:name="_Toc165969653"/>
+      <w:bookmarkStart w:id="49" w:name="_Toc28967111"/>
       <w:r>
         <w:t>Conclusion</w:t>
       </w:r>
+      <w:bookmarkEnd w:id="48"/>
       <w:bookmarkEnd w:id="49"/>
+    </w:p>
+    <w:p>
+      <w:pPr>
+        <w:pStyle w:val="Titre2"/>
+      </w:pPr>
+      <w:bookmarkStart w:id="50" w:name="_Toc165969654"/>
+      <w:bookmarkStart w:id="51" w:name="_Toc28967112"/>
+      <w:r>
+        <w:t xml:space="preserve">Bilan des </w:t>
+      </w:r>
       <w:bookmarkEnd w:id="50"/>
-    </w:p>
-    <w:p>
-      <w:pPr>
-        <w:pStyle w:val="Titre2"/>
-      </w:pPr>
-      <w:bookmarkStart w:id="51" w:name="_Toc165969654"/>
-      <w:bookmarkStart w:id="52" w:name="_Toc28967112"/>
-      <w:r>
-        <w:t xml:space="preserve">Bilan des </w:t>
+      <w:r>
+        <w:t>fonctionnalités demandées</w:t>
       </w:r>
       <w:bookmarkEnd w:id="51"/>
-      <w:r>
-        <w:t>fonctionnalités demandées</w:t>
-      </w:r>
-      <w:bookmarkEnd w:id="52"/>
     </w:p>
     <w:p>
       <w:pPr>
@@ -7462,13 +8328,14 @@
       <w:pPr>
         <w:pStyle w:val="Titre2"/>
       </w:pPr>
-      <w:bookmarkStart w:id="53" w:name="_Toc165969655"/>
-      <w:bookmarkStart w:id="54" w:name="_Toc28967113"/>
-      <w:r>
+      <w:bookmarkStart w:id="52" w:name="_Toc165969655"/>
+      <w:bookmarkStart w:id="53" w:name="_Toc28967113"/>
+      <w:r>
+        <w:lastRenderedPageBreak/>
         <w:t>Bilan de la planification</w:t>
       </w:r>
+      <w:bookmarkEnd w:id="52"/>
       <w:bookmarkEnd w:id="53"/>
-      <w:bookmarkEnd w:id="54"/>
     </w:p>
     <w:p>
       <w:pPr>
@@ -7501,13 +8368,13 @@
       <w:pPr>
         <w:pStyle w:val="Titre2"/>
       </w:pPr>
-      <w:bookmarkStart w:id="55" w:name="_Toc165969656"/>
-      <w:bookmarkStart w:id="56" w:name="_Toc28967114"/>
+      <w:bookmarkStart w:id="54" w:name="_Toc165969656"/>
+      <w:bookmarkStart w:id="55" w:name="_Toc28967114"/>
       <w:r>
         <w:t>Bilan personnel</w:t>
       </w:r>
+      <w:bookmarkEnd w:id="54"/>
       <w:bookmarkEnd w:id="55"/>
-      <w:bookmarkEnd w:id="56"/>
     </w:p>
     <w:p>
       <w:pPr>
@@ -7533,7 +8400,6 @@
         </w:numPr>
       </w:pPr>
       <w:r>
-        <w:lastRenderedPageBreak/>
         <w:t>Q</w:t>
       </w:r>
       <w:r>
@@ -7593,6 +8459,9 @@
       <w:r>
         <w:t>Suite à donner, améliorations souhaitables, …</w:t>
       </w:r>
+      <w:r>
+        <w:t>+</w:t>
+      </w:r>
     </w:p>
     <w:p>
       <w:pPr>
@@ -7610,29 +8479,29 @@
       <w:pPr>
         <w:pStyle w:val="Titre1"/>
       </w:pPr>
-      <w:bookmarkStart w:id="57" w:name="_Toc532179971"/>
-      <w:bookmarkStart w:id="58" w:name="_Toc165969657"/>
-      <w:bookmarkStart w:id="59" w:name="_Toc28967115"/>
+      <w:bookmarkStart w:id="56" w:name="_Toc532179971"/>
+      <w:bookmarkStart w:id="57" w:name="_Toc165969657"/>
+      <w:bookmarkStart w:id="58" w:name="_Toc28967115"/>
       <w:r>
         <w:t>Divers</w:t>
       </w:r>
+      <w:bookmarkEnd w:id="56"/>
       <w:bookmarkEnd w:id="57"/>
       <w:bookmarkEnd w:id="58"/>
+    </w:p>
+    <w:p>
+      <w:pPr>
+        <w:pStyle w:val="Titre2"/>
+      </w:pPr>
+      <w:bookmarkStart w:id="59" w:name="_Toc532179972"/>
+      <w:bookmarkStart w:id="60" w:name="_Toc165969658"/>
+      <w:bookmarkStart w:id="61" w:name="_Toc28967116"/>
+      <w:r>
+        <w:t>Journal de travail</w:t>
+      </w:r>
       <w:bookmarkEnd w:id="59"/>
-    </w:p>
-    <w:p>
-      <w:pPr>
-        <w:pStyle w:val="Titre2"/>
-      </w:pPr>
-      <w:bookmarkStart w:id="60" w:name="_Toc532179972"/>
-      <w:bookmarkStart w:id="61" w:name="_Toc165969658"/>
-      <w:bookmarkStart w:id="62" w:name="_Toc28967116"/>
-      <w:r>
-        <w:t>Journal de travail</w:t>
-      </w:r>
       <w:bookmarkEnd w:id="60"/>
       <w:bookmarkEnd w:id="61"/>
-      <w:bookmarkEnd w:id="62"/>
     </w:p>
     <w:p>
       <w:pPr>
@@ -7668,11 +8537,11 @@
       <w:pPr>
         <w:pStyle w:val="Titre2"/>
       </w:pPr>
-      <w:bookmarkStart w:id="63" w:name="_Toc28967117"/>
+      <w:bookmarkStart w:id="62" w:name="_Toc28967117"/>
       <w:r>
         <w:t>Bibliographie</w:t>
       </w:r>
-      <w:bookmarkEnd w:id="63"/>
+      <w:bookmarkEnd w:id="62"/>
     </w:p>
     <w:p>
       <w:pPr>
@@ -7699,11 +8568,11 @@
       <w:pPr>
         <w:pStyle w:val="Titre2"/>
       </w:pPr>
-      <w:bookmarkStart w:id="64" w:name="_Toc28967118"/>
+      <w:bookmarkStart w:id="63" w:name="_Toc28967118"/>
       <w:r>
         <w:t>Webographie</w:t>
       </w:r>
-      <w:bookmarkEnd w:id="64"/>
+      <w:bookmarkEnd w:id="63"/>
     </w:p>
     <w:p>
       <w:pPr>
@@ -7721,11 +8590,11 @@
       <w:pPr>
         <w:pStyle w:val="Titre1"/>
       </w:pPr>
-      <w:bookmarkStart w:id="65" w:name="_Toc28967119"/>
+      <w:bookmarkStart w:id="64" w:name="_Toc28967119"/>
       <w:r>
         <w:t>Annexes</w:t>
       </w:r>
-      <w:bookmarkEnd w:id="65"/>
+      <w:bookmarkEnd w:id="64"/>
     </w:p>
     <w:p>
       <w:pPr>
@@ -7751,7 +8620,7 @@
         </w:rPr>
         <w:t xml:space="preserve">oard: </w:t>
       </w:r>
-      <w:hyperlink r:id="rId18" w:history="1">
+      <w:hyperlink r:id="rId23" w:history="1">
         <w:r>
           <w:rPr>
             <w:rStyle w:val="Lienhypertexte"/>
@@ -7798,7 +8667,7 @@
         </w:rPr>
         <w:t xml:space="preserve">or </w:t>
       </w:r>
-      <w:hyperlink r:id="rId19" w:history="1">
+      <w:hyperlink r:id="rId24" w:history="1">
         <w:r>
           <w:rPr>
             <w:rStyle w:val="Lienhypertexte"/>
@@ -7815,10 +8684,66 @@
           <w:lang w:val="en-US"/>
         </w:rPr>
       </w:pPr>
+      <w:r>
+        <w:rPr>
+          <w:lang w:val="en-US"/>
+        </w:rPr>
+        <w:t>E-mail client : pierre-andre.favre@vd.ch</w:t>
+      </w:r>
     </w:p>
     <w:p>
       <w:pPr>
         <w:pStyle w:val="Corpsdetexte"/>
+        <w:rPr>
+          <w:lang w:val="en-US"/>
+        </w:rPr>
+      </w:pPr>
+    </w:p>
+    <w:p>
+      <w:pPr>
+        <w:pStyle w:val="Informations"/>
+        <w:rPr>
+          <w:lang w:val="en-US"/>
+        </w:rPr>
+      </w:pPr>
+      <w:r>
+        <w:rPr>
+          <w:lang w:val="en-US"/>
+        </w:rPr>
+        <w:tab/>
+      </w:r>
+      <w:r>
+        <w:rPr>
+          <w:lang w:val="en-US"/>
+        </w:rPr>
+        <w:t xml:space="preserve">Bonjour M.Favre, </w:t>
+      </w:r>
+    </w:p>
+    <w:p>
+      <w:pPr>
+        <w:pStyle w:val="Informations"/>
+        <w:rPr>
+          <w:lang w:val="en-US"/>
+        </w:rPr>
+      </w:pPr>
+    </w:p>
+    <w:p>
+      <w:pPr>
+        <w:pStyle w:val="Informations"/>
+        <w:rPr>
+          <w:lang w:val="en-US"/>
+        </w:rPr>
+      </w:pPr>
+      <w:r>
+        <w:rPr>
+          <w:lang w:val="en-US"/>
+        </w:rPr>
+        <w:t>Comme le projet Journée pédagogique n'est pas encore terminé (pour le 24.01.2020), je planifie de continuer la réalisation durant mon temps libre, avec le délai de réalisation  mi-mai 2020.</w:t>
+      </w:r>
+    </w:p>
+    <w:p>
+      <w:pPr>
+        <w:pStyle w:val="Informations"/>
         <w:rPr>
           <w:lang w:val="en-US"/>
         </w:rPr>
@@ -7836,12 +8761,14 @@
         <w:rPr>
           <w:lang w:val="en-US"/>
         </w:rPr>
-        <w:tab/>
-      </w:r>
+        <w:t>Afin de savoir votre avis sur l'état actuel du projet, il serai bien de fixer une date pour avoir un point de situation. Sachant que dès le 27 Janvier 2020 je commence un stage en entreprise, je ne pourrais pas faire le point de situation de 8h00 jusqu'à 11h00 et de 14h00 jusqu'à 16h00</w:t>
+      </w:r>
+      <w:bookmarkStart w:id="65" w:name="_GoBack"/>
+      <w:bookmarkEnd w:id="65"/>
     </w:p>
     <w:sectPr>
-      <w:headerReference w:type="default" r:id="rId20"/>
-      <w:footerReference w:type="default" r:id="rId21"/>
+      <w:headerReference w:type="default" r:id="rId25"/>
+      <w:footerReference w:type="default" r:id="rId26"/>
       <w:pgSz w:w="11906" w:h="16838" w:code="9"/>
       <w:pgMar w:top="1418" w:right="1418" w:bottom="1418" w:left="1418" w:header="709" w:footer="709" w:gutter="0"/>
       <w:cols w:space="708"/>
@@ -7853,7 +8780,7 @@
 </file>
 
 <file path=word/endnotes.xml><?xml version="1.0" encoding="utf-8"?>
-<w:endnotes xmlns:wpc="http://schemas.microsoft.com/office/word/2010/wordprocessingCanvas" xmlns:cx="http://schemas.microsoft.com/office/drawing/2014/chartex" xmlns:cx1="http://schemas.microsoft.com/office/drawing/2015/9/8/chartex" xmlns:cx2="http://schemas.microsoft.com/office/drawing/2015/10/21/chartex" xmlns:cx3="http://schemas.microsoft.com/office/drawing/2016/5/9/chartex" xmlns:cx4="http://schemas.microsoft.com/office/drawing/2016/5/10/chartex" xmlns:cx5="http://schemas.microsoft.com/office/drawing/2016/5/11/chartex" xmlns:cx6="http://schemas.microsoft.com/office/drawing/2016/5/12/chartex" xmlns:cx7="http://schemas.microsoft.com/office/drawing/2016/5/13/chartex" xmlns:cx8="http://schemas.microsoft.com/office/drawing/2016/5/14/chartex" xmlns:mc="http://schemas.openxmlformats.org/markup-compatibility/2006" xmlns:aink="http://schemas.microsoft.com/office/drawing/2016/ink" xmlns:am3d="http://schemas.microsoft.com/office/drawing/2017/model3d" xmlns:o="urn:schemas-microsoft-com:office:office" xmlns:r="http://schemas.openxmlformats.org/officeDocument/2006/relationships" xmlns:m="http://schemas.openxmlformats.org/officeDocument/2006/math" xmlns:v="urn:schemas-microsoft-com:vml" xmlns:wp14="http://schemas.microsoft.com/office/word/2010/wordprocessingDrawing" xmlns:wp="http://schemas.openxmlformats.org/drawingml/2006/wordprocessingDrawing" xmlns:w10="urn:schemas-microsoft-com:office:word" xmlns:w="http://schemas.openxmlformats.org/wordprocessingml/2006/main" xmlns:w14="http://schemas.microsoft.com/office/word/2010/wordml" xmlns:w15="http://schemas.microsoft.com/office/word/2012/wordml" xmlns:w16cid="http://schemas.microsoft.com/office/word/2016/wordml/cid" xmlns:w16se="http://schemas.microsoft.com/office/word/2015/wordml/symex" xmlns:wpg="http://schemas.microsoft.com/office/word/2010/wordprocessingGroup" xmlns:wpi="http://schemas.microsoft.com/office/word/2010/wordprocessingInk" xmlns:wne="http://schemas.microsoft.com/office/word/2006/wordml" xmlns:wps="http://schemas.microsoft.com/office/word/2010/wordprocessingShape" mc:Ignorable="w14 w15 w16se w16cid wp14">
+<w:endnotes xmlns:wpc="http://schemas.microsoft.com/office/word/2010/wordprocessingCanvas" xmlns:cx="http://schemas.microsoft.com/office/drawing/2014/chartex" xmlns:cx1="http://schemas.microsoft.com/office/drawing/2015/9/8/chartex" xmlns:mc="http://schemas.openxmlformats.org/markup-compatibility/2006" xmlns:o="urn:schemas-microsoft-com:office:office" xmlns:r="http://schemas.openxmlformats.org/officeDocument/2006/relationships" xmlns:m="http://schemas.openxmlformats.org/officeDocument/2006/math" xmlns:v="urn:schemas-microsoft-com:vml" xmlns:wp14="http://schemas.microsoft.com/office/word/2010/wordprocessingDrawing" xmlns:wp="http://schemas.openxmlformats.org/drawingml/2006/wordprocessingDrawing" xmlns:w10="urn:schemas-microsoft-com:office:word" xmlns:w="http://schemas.openxmlformats.org/wordprocessingml/2006/main" xmlns:w14="http://schemas.microsoft.com/office/word/2010/wordml" xmlns:w15="http://schemas.microsoft.com/office/word/2012/wordml" xmlns:w16se="http://schemas.microsoft.com/office/word/2015/wordml/symex" xmlns:wpg="http://schemas.microsoft.com/office/word/2010/wordprocessingGroup" xmlns:wpi="http://schemas.microsoft.com/office/word/2010/wordprocessingInk" xmlns:wne="http://schemas.microsoft.com/office/word/2006/wordml" xmlns:wps="http://schemas.microsoft.com/office/word/2010/wordprocessingShape" mc:Ignorable="w14 w15 w16se wp14">
   <w:endnote w:type="separator" w:id="-1">
     <w:p>
       <w:r>
@@ -7872,7 +8799,7 @@
 </file>
 
 <file path=word/footer1.xml><?xml version="1.0" encoding="utf-8"?>
-<w:ftr xmlns:wpc="http://schemas.microsoft.com/office/word/2010/wordprocessingCanvas" xmlns:cx="http://schemas.microsoft.com/office/drawing/2014/chartex" xmlns:cx1="http://schemas.microsoft.com/office/drawing/2015/9/8/chartex" xmlns:cx2="http://schemas.microsoft.com/office/drawing/2015/10/21/chartex" xmlns:cx3="http://schemas.microsoft.com/office/drawing/2016/5/9/chartex" xmlns:cx4="http://schemas.microsoft.com/office/drawing/2016/5/10/chartex" xmlns:cx5="http://schemas.microsoft.com/office/drawing/2016/5/11/chartex" xmlns:cx6="http://schemas.microsoft.com/office/drawing/2016/5/12/chartex" xmlns:cx7="http://schemas.microsoft.com/office/drawing/2016/5/13/chartex" xmlns:cx8="http://schemas.microsoft.com/office/drawing/2016/5/14/chartex" xmlns:mc="http://schemas.openxmlformats.org/markup-compatibility/2006" xmlns:aink="http://schemas.microsoft.com/office/drawing/2016/ink" xmlns:am3d="http://schemas.microsoft.com/office/drawing/2017/model3d" xmlns:o="urn:schemas-microsoft-com:office:office" xmlns:r="http://schemas.openxmlformats.org/officeDocument/2006/relationships" xmlns:m="http://schemas.openxmlformats.org/officeDocument/2006/math" xmlns:v="urn:schemas-microsoft-com:vml" xmlns:wp14="http://schemas.microsoft.com/office/word/2010/wordprocessingDrawing" xmlns:wp="http://schemas.openxmlformats.org/drawingml/2006/wordprocessingDrawing" xmlns:w10="urn:schemas-microsoft-com:office:word" xmlns:w="http://schemas.openxmlformats.org/wordprocessingml/2006/main" xmlns:w14="http://schemas.microsoft.com/office/word/2010/wordml" xmlns:w15="http://schemas.microsoft.com/office/word/2012/wordml" xmlns:w16cid="http://schemas.microsoft.com/office/word/2016/wordml/cid" xmlns:w16se="http://schemas.microsoft.com/office/word/2015/wordml/symex" xmlns:wpg="http://schemas.microsoft.com/office/word/2010/wordprocessingGroup" xmlns:wpi="http://schemas.microsoft.com/office/word/2010/wordprocessingInk" xmlns:wne="http://schemas.microsoft.com/office/word/2006/wordml" xmlns:wps="http://schemas.microsoft.com/office/word/2010/wordprocessingShape" mc:Ignorable="w14 w15 w16se w16cid wp14">
+<w:ftr xmlns:wpc="http://schemas.microsoft.com/office/word/2010/wordprocessingCanvas" xmlns:cx="http://schemas.microsoft.com/office/drawing/2014/chartex" xmlns:cx1="http://schemas.microsoft.com/office/drawing/2015/9/8/chartex" xmlns:mc="http://schemas.openxmlformats.org/markup-compatibility/2006" xmlns:o="urn:schemas-microsoft-com:office:office" xmlns:r="http://schemas.openxmlformats.org/officeDocument/2006/relationships" xmlns:m="http://schemas.openxmlformats.org/officeDocument/2006/math" xmlns:v="urn:schemas-microsoft-com:vml" xmlns:wp14="http://schemas.microsoft.com/office/word/2010/wordprocessingDrawing" xmlns:wp="http://schemas.openxmlformats.org/drawingml/2006/wordprocessingDrawing" xmlns:w10="urn:schemas-microsoft-com:office:word" xmlns:w="http://schemas.openxmlformats.org/wordprocessingml/2006/main" xmlns:w14="http://schemas.microsoft.com/office/word/2010/wordml" xmlns:w15="http://schemas.microsoft.com/office/word/2012/wordml" xmlns:w16se="http://schemas.microsoft.com/office/word/2015/wordml/symex" xmlns:wpg="http://schemas.microsoft.com/office/word/2010/wordprocessingGroup" xmlns:wpi="http://schemas.microsoft.com/office/word/2010/wordprocessingInk" xmlns:wne="http://schemas.microsoft.com/office/word/2006/wordml" xmlns:wps="http://schemas.microsoft.com/office/word/2010/wordprocessingShape" mc:Ignorable="w14 w15 w16se wp14">
   <w:tbl>
     <w:tblPr>
       <w:tblStyle w:val="Grilledutableau"/>
@@ -8127,7 +9054,7 @@
               <w:noProof/>
               <w:szCs w:val="16"/>
             </w:rPr>
-            <w:t>8</w:t>
+            <w:t>11</w:t>
           </w:r>
           <w:r>
             <w:rPr>
@@ -8176,7 +9103,7 @@
               <w:noProof/>
               <w:szCs w:val="16"/>
             </w:rPr>
-            <w:t>8</w:t>
+            <w:t>11</w:t>
           </w:r>
           <w:r>
             <w:rPr>
@@ -8338,7 +9265,7 @@
               <w:noProof/>
               <w:szCs w:val="16"/>
             </w:rPr>
-            <w:t>03.01.2020 18:08</w:t>
+            <w:t>24.01.2020 09:09</w:t>
           </w:r>
           <w:r>
             <w:rPr>
@@ -8406,7 +9333,7 @@
 </file>
 
 <file path=word/footnotes.xml><?xml version="1.0" encoding="utf-8"?>
-<w:footnotes xmlns:wpc="http://schemas.microsoft.com/office/word/2010/wordprocessingCanvas" xmlns:cx="http://schemas.microsoft.com/office/drawing/2014/chartex" xmlns:cx1="http://schemas.microsoft.com/office/drawing/2015/9/8/chartex" xmlns:cx2="http://schemas.microsoft.com/office/drawing/2015/10/21/chartex" xmlns:cx3="http://schemas.microsoft.com/office/drawing/2016/5/9/chartex" xmlns:cx4="http://schemas.microsoft.com/office/drawing/2016/5/10/chartex" xmlns:cx5="http://schemas.microsoft.com/office/drawing/2016/5/11/chartex" xmlns:cx6="http://schemas.microsoft.com/office/drawing/2016/5/12/chartex" xmlns:cx7="http://schemas.microsoft.com/office/drawing/2016/5/13/chartex" xmlns:cx8="http://schemas.microsoft.com/office/drawing/2016/5/14/chartex" xmlns:mc="http://schemas.openxmlformats.org/markup-compatibility/2006" xmlns:aink="http://schemas.microsoft.com/office/drawing/2016/ink" xmlns:am3d="http://schemas.microsoft.com/office/drawing/2017/model3d" xmlns:o="urn:schemas-microsoft-com:office:office" xmlns:r="http://schemas.openxmlformats.org/officeDocument/2006/relationships" xmlns:m="http://schemas.openxmlformats.org/officeDocument/2006/math" xmlns:v="urn:schemas-microsoft-com:vml" xmlns:wp14="http://schemas.microsoft.com/office/word/2010/wordprocessingDrawing" xmlns:wp="http://schemas.openxmlformats.org/drawingml/2006/wordprocessingDrawing" xmlns:w10="urn:schemas-microsoft-com:office:word" xmlns:w="http://schemas.openxmlformats.org/wordprocessingml/2006/main" xmlns:w14="http://schemas.microsoft.com/office/word/2010/wordml" xmlns:w15="http://schemas.microsoft.com/office/word/2012/wordml" xmlns:w16cid="http://schemas.microsoft.com/office/word/2016/wordml/cid" xmlns:w16se="http://schemas.microsoft.com/office/word/2015/wordml/symex" xmlns:wpg="http://schemas.microsoft.com/office/word/2010/wordprocessingGroup" xmlns:wpi="http://schemas.microsoft.com/office/word/2010/wordprocessingInk" xmlns:wne="http://schemas.microsoft.com/office/word/2006/wordml" xmlns:wps="http://schemas.microsoft.com/office/word/2010/wordprocessingShape" mc:Ignorable="w14 w15 w16se w16cid wp14">
+<w:footnotes xmlns:wpc="http://schemas.microsoft.com/office/word/2010/wordprocessingCanvas" xmlns:cx="http://schemas.microsoft.com/office/drawing/2014/chartex" xmlns:cx1="http://schemas.microsoft.com/office/drawing/2015/9/8/chartex" xmlns:mc="http://schemas.openxmlformats.org/markup-compatibility/2006" xmlns:o="urn:schemas-microsoft-com:office:office" xmlns:r="http://schemas.openxmlformats.org/officeDocument/2006/relationships" xmlns:m="http://schemas.openxmlformats.org/officeDocument/2006/math" xmlns:v="urn:schemas-microsoft-com:vml" xmlns:wp14="http://schemas.microsoft.com/office/word/2010/wordprocessingDrawing" xmlns:wp="http://schemas.openxmlformats.org/drawingml/2006/wordprocessingDrawing" xmlns:w10="urn:schemas-microsoft-com:office:word" xmlns:w="http://schemas.openxmlformats.org/wordprocessingml/2006/main" xmlns:w14="http://schemas.microsoft.com/office/word/2010/wordml" xmlns:w15="http://schemas.microsoft.com/office/word/2012/wordml" xmlns:w16se="http://schemas.microsoft.com/office/word/2015/wordml/symex" xmlns:wpg="http://schemas.microsoft.com/office/word/2010/wordprocessingGroup" xmlns:wpi="http://schemas.microsoft.com/office/word/2010/wordprocessingInk" xmlns:wne="http://schemas.microsoft.com/office/word/2006/wordml" xmlns:wps="http://schemas.microsoft.com/office/word/2010/wordprocessingShape" mc:Ignorable="w14 w15 w16se wp14">
   <w:footnote w:type="separator" w:id="-1">
     <w:p>
       <w:r>
@@ -8425,7 +9352,7 @@
 </file>
 
 <file path=word/header1.xml><?xml version="1.0" encoding="utf-8"?>
-<w:hdr xmlns:wpc="http://schemas.microsoft.com/office/word/2010/wordprocessingCanvas" xmlns:cx="http://schemas.microsoft.com/office/drawing/2014/chartex" xmlns:cx1="http://schemas.microsoft.com/office/drawing/2015/9/8/chartex" xmlns:cx2="http://schemas.microsoft.com/office/drawing/2015/10/21/chartex" xmlns:cx3="http://schemas.microsoft.com/office/drawing/2016/5/9/chartex" xmlns:cx4="http://schemas.microsoft.com/office/drawing/2016/5/10/chartex" xmlns:cx5="http://schemas.microsoft.com/office/drawing/2016/5/11/chartex" xmlns:cx6="http://schemas.microsoft.com/office/drawing/2016/5/12/chartex" xmlns:cx7="http://schemas.microsoft.com/office/drawing/2016/5/13/chartex" xmlns:cx8="http://schemas.microsoft.com/office/drawing/2016/5/14/chartex" xmlns:mc="http://schemas.openxmlformats.org/markup-compatibility/2006" xmlns:aink="http://schemas.microsoft.com/office/drawing/2016/ink" xmlns:am3d="http://schemas.microsoft.com/office/drawing/2017/model3d" xmlns:o="urn:schemas-microsoft-com:office:office" xmlns:r="http://schemas.openxmlformats.org/officeDocument/2006/relationships" xmlns:m="http://schemas.openxmlformats.org/officeDocument/2006/math" xmlns:v="urn:schemas-microsoft-com:vml" xmlns:wp14="http://schemas.microsoft.com/office/word/2010/wordprocessingDrawing" xmlns:wp="http://schemas.openxmlformats.org/drawingml/2006/wordprocessingDrawing" xmlns:w10="urn:schemas-microsoft-com:office:word" xmlns:w="http://schemas.openxmlformats.org/wordprocessingml/2006/main" xmlns:w14="http://schemas.microsoft.com/office/word/2010/wordml" xmlns:w15="http://schemas.microsoft.com/office/word/2012/wordml" xmlns:w16cid="http://schemas.microsoft.com/office/word/2016/wordml/cid" xmlns:w16se="http://schemas.microsoft.com/office/word/2015/wordml/symex" xmlns:wpg="http://schemas.microsoft.com/office/word/2010/wordprocessingGroup" xmlns:wpi="http://schemas.microsoft.com/office/word/2010/wordprocessingInk" xmlns:wne="http://schemas.microsoft.com/office/word/2006/wordml" xmlns:wps="http://schemas.microsoft.com/office/word/2010/wordprocessingShape" mc:Ignorable="w14 w15 w16se w16cid wp14">
+<w:hdr xmlns:wpc="http://schemas.microsoft.com/office/word/2010/wordprocessingCanvas" xmlns:cx="http://schemas.microsoft.com/office/drawing/2014/chartex" xmlns:cx1="http://schemas.microsoft.com/office/drawing/2015/9/8/chartex" xmlns:mc="http://schemas.openxmlformats.org/markup-compatibility/2006" xmlns:o="urn:schemas-microsoft-com:office:office" xmlns:r="http://schemas.openxmlformats.org/officeDocument/2006/relationships" xmlns:m="http://schemas.openxmlformats.org/officeDocument/2006/math" xmlns:v="urn:schemas-microsoft-com:vml" xmlns:wp14="http://schemas.microsoft.com/office/word/2010/wordprocessingDrawing" xmlns:wp="http://schemas.openxmlformats.org/drawingml/2006/wordprocessingDrawing" xmlns:w10="urn:schemas-microsoft-com:office:word" xmlns:w="http://schemas.openxmlformats.org/wordprocessingml/2006/main" xmlns:w14="http://schemas.microsoft.com/office/word/2010/wordml" xmlns:w15="http://schemas.microsoft.com/office/word/2012/wordml" xmlns:w16se="http://schemas.microsoft.com/office/word/2015/wordml/symex" xmlns:wpg="http://schemas.microsoft.com/office/word/2010/wordprocessingGroup" xmlns:wpi="http://schemas.microsoft.com/office/word/2010/wordprocessingInk" xmlns:wne="http://schemas.microsoft.com/office/word/2006/wordml" xmlns:wps="http://schemas.microsoft.com/office/word/2010/wordprocessingShape" mc:Ignorable="w14 w15 w16se wp14">
   <w:tbl>
     <w:tblPr>
       <w:tblStyle w:val="Grilledutableau"/>
@@ -8440,9 +9367,9 @@
       <w:tblLook w:val="01E0" w:firstRow="1" w:lastRow="1" w:firstColumn="1" w:lastColumn="1" w:noHBand="0" w:noVBand="0"/>
     </w:tblPr>
     <w:tblGrid>
-      <w:gridCol w:w="2390"/>
-      <w:gridCol w:w="4411"/>
-      <w:gridCol w:w="2269"/>
+      <w:gridCol w:w="2402"/>
+      <w:gridCol w:w="4400"/>
+      <w:gridCol w:w="2268"/>
     </w:tblGrid>
     <w:tr>
       <w:trPr>
@@ -8543,7 +9470,7 @@
 </file>
 
 <file path=word/numbering.xml><?xml version="1.0" encoding="utf-8"?>
-<w:numbering xmlns:wpc="http://schemas.microsoft.com/office/word/2010/wordprocessingCanvas" xmlns:cx="http://schemas.microsoft.com/office/drawing/2014/chartex" xmlns:cx1="http://schemas.microsoft.com/office/drawing/2015/9/8/chartex" xmlns:cx2="http://schemas.microsoft.com/office/drawing/2015/10/21/chartex" xmlns:cx3="http://schemas.microsoft.com/office/drawing/2016/5/9/chartex" xmlns:cx4="http://schemas.microsoft.com/office/drawing/2016/5/10/chartex" xmlns:cx5="http://schemas.microsoft.com/office/drawing/2016/5/11/chartex" xmlns:cx6="http://schemas.microsoft.com/office/drawing/2016/5/12/chartex" xmlns:cx7="http://schemas.microsoft.com/office/drawing/2016/5/13/chartex" xmlns:cx8="http://schemas.microsoft.com/office/drawing/2016/5/14/chartex" xmlns:mc="http://schemas.openxmlformats.org/markup-compatibility/2006" xmlns:aink="http://schemas.microsoft.com/office/drawing/2016/ink" xmlns:am3d="http://schemas.microsoft.com/office/drawing/2017/model3d" xmlns:o="urn:schemas-microsoft-com:office:office" xmlns:r="http://schemas.openxmlformats.org/officeDocument/2006/relationships" xmlns:m="http://schemas.openxmlformats.org/officeDocument/2006/math" xmlns:v="urn:schemas-microsoft-com:vml" xmlns:wp14="http://schemas.microsoft.com/office/word/2010/wordprocessingDrawing" xmlns:wp="http://schemas.openxmlformats.org/drawingml/2006/wordprocessingDrawing" xmlns:w10="urn:schemas-microsoft-com:office:word" xmlns:w="http://schemas.openxmlformats.org/wordprocessingml/2006/main" xmlns:w14="http://schemas.microsoft.com/office/word/2010/wordml" xmlns:w15="http://schemas.microsoft.com/office/word/2012/wordml" xmlns:w16cid="http://schemas.microsoft.com/office/word/2016/wordml/cid" xmlns:w16se="http://schemas.microsoft.com/office/word/2015/wordml/symex" xmlns:wpg="http://schemas.microsoft.com/office/word/2010/wordprocessingGroup" xmlns:wpi="http://schemas.microsoft.com/office/word/2010/wordprocessingInk" xmlns:wne="http://schemas.microsoft.com/office/word/2006/wordml" xmlns:wps="http://schemas.microsoft.com/office/word/2010/wordprocessingShape" mc:Ignorable="w14 w15 w16se w16cid wp14">
+<w:numbering xmlns:wpc="http://schemas.microsoft.com/office/word/2010/wordprocessingCanvas" xmlns:cx="http://schemas.microsoft.com/office/drawing/2014/chartex" xmlns:cx1="http://schemas.microsoft.com/office/drawing/2015/9/8/chartex" xmlns:mc="http://schemas.openxmlformats.org/markup-compatibility/2006" xmlns:o="urn:schemas-microsoft-com:office:office" xmlns:r="http://schemas.openxmlformats.org/officeDocument/2006/relationships" xmlns:m="http://schemas.openxmlformats.org/officeDocument/2006/math" xmlns:v="urn:schemas-microsoft-com:vml" xmlns:wp14="http://schemas.microsoft.com/office/word/2010/wordprocessingDrawing" xmlns:wp="http://schemas.openxmlformats.org/drawingml/2006/wordprocessingDrawing" xmlns:w10="urn:schemas-microsoft-com:office:word" xmlns:w="http://schemas.openxmlformats.org/wordprocessingml/2006/main" xmlns:w14="http://schemas.microsoft.com/office/word/2010/wordml" xmlns:w15="http://schemas.microsoft.com/office/word/2012/wordml" xmlns:w16se="http://schemas.microsoft.com/office/word/2015/wordml/symex" xmlns:wpg="http://schemas.microsoft.com/office/word/2010/wordprocessingGroup" xmlns:wpi="http://schemas.microsoft.com/office/word/2010/wordprocessingInk" xmlns:wne="http://schemas.microsoft.com/office/word/2006/wordml" xmlns:wps="http://schemas.microsoft.com/office/word/2010/wordprocessingShape" mc:Ignorable="w14 w15 w16se wp14">
   <w:numPicBullet w:numPicBulletId="0">
     <w:pict>
       <v:shapetype id="_x0000_t75" coordsize="21600,21600" o:spt="75" o:preferrelative="t" path="m@4@5l@4@11@9@11@9@5xe" filled="f" stroked="f">
@@ -8565,7 +9492,7 @@
         <v:path o:extrusionok="f" gradientshapeok="t" o:connecttype="rect"/>
         <o:lock v:ext="edit" aspectratio="t"/>
       </v:shapetype>
-      <v:shape id="_x0000_i1052" type="#_x0000_t75" style="width:11.25pt;height:11.25pt" o:bullet="t">
+      <v:shape id="_x0000_i1030" type="#_x0000_t75" style="width:11.5pt;height:11.5pt" o:bullet="t">
         <v:imagedata r:id="rId1" o:title="BD10263_"/>
       </v:shape>
     </w:pict>
@@ -9076,6 +10003,95 @@
     </w:lvl>
   </w:abstractNum>
   <w:abstractNum w:abstractNumId="5" w15:restartNumberingAfterBreak="0">
+    <w:nsid w:val="0F7C3B0E"/>
+    <w:multiLevelType w:val="hybridMultilevel"/>
+    <w:tmpl w:val="DB68A0B8"/>
+    <w:lvl w:ilvl="0" w:tplc="F18E8794">
+      <w:start w:val="1"/>
+      <w:numFmt w:val="decimal"/>
+      <w:lvlText w:val="%1."/>
+      <w:lvlJc w:val="left"/>
+      <w:pPr>
+        <w:ind w:left="1494" w:hanging="360"/>
+      </w:pPr>
+      <w:rPr>
+        <w:rFonts w:hint="default"/>
+      </w:rPr>
+    </w:lvl>
+    <w:lvl w:ilvl="1" w:tplc="100C0019" w:tentative="1">
+      <w:start w:val="1"/>
+      <w:numFmt w:val="lowerLetter"/>
+      <w:lvlText w:val="%2."/>
+      <w:lvlJc w:val="left"/>
+      <w:pPr>
+        <w:ind w:left="2214" w:hanging="360"/>
+      </w:pPr>
+    </w:lvl>
+    <w:lvl w:ilvl="2" w:tplc="100C001B" w:tentative="1">
+      <w:start w:val="1"/>
+      <w:numFmt w:val="lowerRoman"/>
+      <w:lvlText w:val="%3."/>
+      <w:lvlJc w:val="right"/>
+      <w:pPr>
+        <w:ind w:left="2934" w:hanging="180"/>
+      </w:pPr>
+    </w:lvl>
+    <w:lvl w:ilvl="3" w:tplc="100C000F" w:tentative="1">
+      <w:start w:val="1"/>
+      <w:numFmt w:val="decimal"/>
+      <w:lvlText w:val="%4."/>
+      <w:lvlJc w:val="left"/>
+      <w:pPr>
+        <w:ind w:left="3654" w:hanging="360"/>
+      </w:pPr>
+    </w:lvl>
+    <w:lvl w:ilvl="4" w:tplc="100C0019" w:tentative="1">
+      <w:start w:val="1"/>
+      <w:numFmt w:val="lowerLetter"/>
+      <w:lvlText w:val="%5."/>
+      <w:lvlJc w:val="left"/>
+      <w:pPr>
+        <w:ind w:left="4374" w:hanging="360"/>
+      </w:pPr>
+    </w:lvl>
+    <w:lvl w:ilvl="5" w:tplc="100C001B" w:tentative="1">
+      <w:start w:val="1"/>
+      <w:numFmt w:val="lowerRoman"/>
+      <w:lvlText w:val="%6."/>
+      <w:lvlJc w:val="right"/>
+      <w:pPr>
+        <w:ind w:left="5094" w:hanging="180"/>
+      </w:pPr>
+    </w:lvl>
+    <w:lvl w:ilvl="6" w:tplc="100C000F" w:tentative="1">
+      <w:start w:val="1"/>
+      <w:numFmt w:val="decimal"/>
+      <w:lvlText w:val="%7."/>
+      <w:lvlJc w:val="left"/>
+      <w:pPr>
+        <w:ind w:left="5814" w:hanging="360"/>
+      </w:pPr>
+    </w:lvl>
+    <w:lvl w:ilvl="7" w:tplc="100C0019" w:tentative="1">
+      <w:start w:val="1"/>
+      <w:numFmt w:val="lowerLetter"/>
+      <w:lvlText w:val="%8."/>
+      <w:lvlJc w:val="left"/>
+      <w:pPr>
+        <w:ind w:left="6534" w:hanging="360"/>
+      </w:pPr>
+    </w:lvl>
+    <w:lvl w:ilvl="8" w:tplc="100C001B" w:tentative="1">
+      <w:start w:val="1"/>
+      <w:numFmt w:val="lowerRoman"/>
+      <w:lvlText w:val="%9."/>
+      <w:lvlJc w:val="right"/>
+      <w:pPr>
+        <w:ind w:left="7254" w:hanging="180"/>
+      </w:pPr>
+    </w:lvl>
+  </w:abstractNum>
+  <w:abstractNum w:abstractNumId="6" w15:restartNumberingAfterBreak="0">
     <w:nsid w:val="13386E8A"/>
     <w:multiLevelType w:val="multilevel"/>
     <w:tmpl w:val="100C0021"/>
@@ -9188,7 +10204,7 @@
       </w:rPr>
     </w:lvl>
   </w:abstractNum>
-  <w:abstractNum w:abstractNumId="6" w15:restartNumberingAfterBreak="0">
+  <w:abstractNum w:abstractNumId="7" w15:restartNumberingAfterBreak="0">
     <w:nsid w:val="13AB381A"/>
     <w:multiLevelType w:val="hybridMultilevel"/>
     <w:tmpl w:val="B43857E8"/>
@@ -9331,7 +10347,7 @@
       </w:rPr>
     </w:lvl>
   </w:abstractNum>
-  <w:abstractNum w:abstractNumId="7" w15:restartNumberingAfterBreak="0">
+  <w:abstractNum w:abstractNumId="8" w15:restartNumberingAfterBreak="0">
     <w:nsid w:val="166301B0"/>
     <w:multiLevelType w:val="hybridMultilevel"/>
     <w:tmpl w:val="10CE2F60"/>
@@ -9420,7 +10436,7 @@
       </w:pPr>
     </w:lvl>
   </w:abstractNum>
-  <w:abstractNum w:abstractNumId="8" w15:restartNumberingAfterBreak="0">
+  <w:abstractNum w:abstractNumId="9" w15:restartNumberingAfterBreak="0">
     <w:nsid w:val="1F2A35BF"/>
     <w:multiLevelType w:val="hybridMultilevel"/>
     <w:tmpl w:val="11926BC2"/>
@@ -9509,7 +10525,7 @@
       </w:pPr>
     </w:lvl>
   </w:abstractNum>
-  <w:abstractNum w:abstractNumId="9" w15:restartNumberingAfterBreak="0">
+  <w:abstractNum w:abstractNumId="10" w15:restartNumberingAfterBreak="0">
     <w:nsid w:val="1F4E1D56"/>
     <w:multiLevelType w:val="hybridMultilevel"/>
     <w:tmpl w:val="85849588"/>
@@ -9598,7 +10614,7 @@
       </w:pPr>
     </w:lvl>
   </w:abstractNum>
-  <w:abstractNum w:abstractNumId="10" w15:restartNumberingAfterBreak="0">
+  <w:abstractNum w:abstractNumId="11" w15:restartNumberingAfterBreak="0">
     <w:nsid w:val="20993CEF"/>
     <w:multiLevelType w:val="hybridMultilevel"/>
     <w:tmpl w:val="550AE6C4"/>
@@ -9687,7 +10703,7 @@
       </w:pPr>
     </w:lvl>
   </w:abstractNum>
-  <w:abstractNum w:abstractNumId="11" w15:restartNumberingAfterBreak="0">
+  <w:abstractNum w:abstractNumId="12" w15:restartNumberingAfterBreak="0">
     <w:nsid w:val="20CB35C8"/>
     <w:multiLevelType w:val="hybridMultilevel"/>
     <w:tmpl w:val="2AA2EA56"/>
@@ -9800,7 +10816,7 @@
       </w:rPr>
     </w:lvl>
   </w:abstractNum>
-  <w:abstractNum w:abstractNumId="12" w15:restartNumberingAfterBreak="0">
+  <w:abstractNum w:abstractNumId="13" w15:restartNumberingAfterBreak="0">
     <w:nsid w:val="2971050E"/>
     <w:multiLevelType w:val="hybridMultilevel"/>
     <w:tmpl w:val="5B986906"/>
@@ -9889,7 +10905,7 @@
       </w:pPr>
     </w:lvl>
   </w:abstractNum>
-  <w:abstractNum w:abstractNumId="13" w15:restartNumberingAfterBreak="0">
+  <w:abstractNum w:abstractNumId="14" w15:restartNumberingAfterBreak="0">
     <w:nsid w:val="2A8F67FD"/>
     <w:multiLevelType w:val="multilevel"/>
     <w:tmpl w:val="08EA5668"/>
@@ -10032,7 +11048,7 @@
       </w:rPr>
     </w:lvl>
   </w:abstractNum>
-  <w:abstractNum w:abstractNumId="14" w15:restartNumberingAfterBreak="0">
+  <w:abstractNum w:abstractNumId="15" w15:restartNumberingAfterBreak="0">
     <w:nsid w:val="386A0B5C"/>
     <w:multiLevelType w:val="hybridMultilevel"/>
     <w:tmpl w:val="E3DC1E26"/>
@@ -10145,7 +11161,7 @@
       </w:rPr>
     </w:lvl>
   </w:abstractNum>
-  <w:abstractNum w:abstractNumId="15" w15:restartNumberingAfterBreak="0">
+  <w:abstractNum w:abstractNumId="16" w15:restartNumberingAfterBreak="0">
     <w:nsid w:val="3BD16F36"/>
     <w:multiLevelType w:val="multilevel"/>
     <w:tmpl w:val="100C0021"/>
@@ -10258,7 +11274,7 @@
       </w:rPr>
     </w:lvl>
   </w:abstractNum>
-  <w:abstractNum w:abstractNumId="16" w15:restartNumberingAfterBreak="0">
+  <w:abstractNum w:abstractNumId="17" w15:restartNumberingAfterBreak="0">
     <w:nsid w:val="3EF922F0"/>
     <w:multiLevelType w:val="multilevel"/>
     <w:tmpl w:val="100C0021"/>
@@ -10371,7 +11387,7 @@
       </w:rPr>
     </w:lvl>
   </w:abstractNum>
-  <w:abstractNum w:abstractNumId="17" w15:restartNumberingAfterBreak="0">
+  <w:abstractNum w:abstractNumId="18" w15:restartNumberingAfterBreak="0">
     <w:nsid w:val="44175FFF"/>
     <w:multiLevelType w:val="hybridMultilevel"/>
     <w:tmpl w:val="F238020E"/>
@@ -10460,7 +11476,7 @@
       </w:pPr>
     </w:lvl>
   </w:abstractNum>
-  <w:abstractNum w:abstractNumId="18" w15:restartNumberingAfterBreak="0">
+  <w:abstractNum w:abstractNumId="19" w15:restartNumberingAfterBreak="0">
     <w:nsid w:val="4C440751"/>
     <w:multiLevelType w:val="hybridMultilevel"/>
     <w:tmpl w:val="AF7EF70E"/>
@@ -10549,7 +11565,7 @@
       </w:pPr>
     </w:lvl>
   </w:abstractNum>
-  <w:abstractNum w:abstractNumId="19" w15:restartNumberingAfterBreak="0">
+  <w:abstractNum w:abstractNumId="20" w15:restartNumberingAfterBreak="0">
     <w:nsid w:val="5E0829E6"/>
     <w:multiLevelType w:val="hybridMultilevel"/>
     <w:tmpl w:val="1B887F08"/>
@@ -10565,7 +11581,7 @@
         <w:rFonts w:hint="default"/>
       </w:rPr>
     </w:lvl>
-    <w:lvl w:ilvl="1" w:tplc="100C0019" w:tentative="1">
+    <w:lvl w:ilvl="1" w:tplc="100C0019">
       <w:start w:val="1"/>
       <w:numFmt w:val="lowerLetter"/>
       <w:lvlText w:val="%2."/>
@@ -10638,7 +11654,7 @@
       </w:pPr>
     </w:lvl>
   </w:abstractNum>
-  <w:abstractNum w:abstractNumId="20" w15:restartNumberingAfterBreak="0">
+  <w:abstractNum w:abstractNumId="21" w15:restartNumberingAfterBreak="0">
     <w:nsid w:val="643F0961"/>
     <w:multiLevelType w:val="multilevel"/>
     <w:tmpl w:val="100C0021"/>
@@ -10751,7 +11767,7 @@
       </w:rPr>
     </w:lvl>
   </w:abstractNum>
-  <w:abstractNum w:abstractNumId="21" w15:restartNumberingAfterBreak="0">
+  <w:abstractNum w:abstractNumId="22" w15:restartNumberingAfterBreak="0">
     <w:nsid w:val="66C26DBB"/>
     <w:multiLevelType w:val="hybridMultilevel"/>
     <w:tmpl w:val="8E2EECF0"/>
@@ -10840,7 +11856,7 @@
       </w:pPr>
     </w:lvl>
   </w:abstractNum>
-  <w:abstractNum w:abstractNumId="22" w15:restartNumberingAfterBreak="0">
+  <w:abstractNum w:abstractNumId="23" w15:restartNumberingAfterBreak="0">
     <w:nsid w:val="70C03573"/>
     <w:multiLevelType w:val="multilevel"/>
     <w:tmpl w:val="100C0021"/>
@@ -10953,7 +11969,7 @@
       </w:rPr>
     </w:lvl>
   </w:abstractNum>
-  <w:abstractNum w:abstractNumId="23" w15:restartNumberingAfterBreak="0">
+  <w:abstractNum w:abstractNumId="24" w15:restartNumberingAfterBreak="0">
     <w:nsid w:val="7617135A"/>
     <w:multiLevelType w:val="hybridMultilevel"/>
     <w:tmpl w:val="C5DC1ABC"/>
@@ -10978,7 +11994,7 @@
         <w:ind w:left="2214" w:hanging="360"/>
       </w:pPr>
     </w:lvl>
-    <w:lvl w:ilvl="2" w:tplc="100C001B" w:tentative="1">
+    <w:lvl w:ilvl="2" w:tplc="100C001B">
       <w:start w:val="1"/>
       <w:numFmt w:val="lowerRoman"/>
       <w:lvlText w:val="%3."/>
@@ -11046,80 +12062,83 @@
     <w:abstractNumId w:val="1"/>
   </w:num>
   <w:num w:numId="2">
-    <w:abstractNumId w:val="6"/>
+    <w:abstractNumId w:val="7"/>
   </w:num>
   <w:num w:numId="3">
     <w:abstractNumId w:val="4"/>
   </w:num>
   <w:num w:numId="4">
-    <w:abstractNumId w:val="13"/>
+    <w:abstractNumId w:val="14"/>
   </w:num>
   <w:num w:numId="5">
-    <w:abstractNumId w:val="11"/>
+    <w:abstractNumId w:val="12"/>
   </w:num>
   <w:num w:numId="6">
-    <w:abstractNumId w:val="22"/>
+    <w:abstractNumId w:val="23"/>
   </w:num>
   <w:num w:numId="7">
     <w:abstractNumId w:val="0"/>
   </w:num>
   <w:num w:numId="8">
-    <w:abstractNumId w:val="20"/>
+    <w:abstractNumId w:val="21"/>
   </w:num>
   <w:num w:numId="9">
-    <w:abstractNumId w:val="16"/>
+    <w:abstractNumId w:val="17"/>
   </w:num>
   <w:num w:numId="10">
-    <w:abstractNumId w:val="15"/>
+    <w:abstractNumId w:val="16"/>
   </w:num>
   <w:num w:numId="11">
     <w:abstractNumId w:val="3"/>
   </w:num>
   <w:num w:numId="12">
-    <w:abstractNumId w:val="5"/>
+    <w:abstractNumId w:val="6"/>
   </w:num>
   <w:num w:numId="13">
     <w:abstractNumId w:val="2"/>
   </w:num>
   <w:num w:numId="14">
+    <w:abstractNumId w:val="9"/>
+  </w:num>
+  <w:num w:numId="15">
+    <w:abstractNumId w:val="19"/>
+  </w:num>
+  <w:num w:numId="16">
+    <w:abstractNumId w:val="22"/>
+  </w:num>
+  <w:num w:numId="17">
+    <w:abstractNumId w:val="13"/>
+  </w:num>
+  <w:num w:numId="18">
+    <w:abstractNumId w:val="11"/>
+  </w:num>
+  <w:num w:numId="19">
+    <w:abstractNumId w:val="24"/>
+  </w:num>
+  <w:num w:numId="20">
     <w:abstractNumId w:val="8"/>
   </w:num>
-  <w:num w:numId="15">
+  <w:num w:numId="21">
+    <w:abstractNumId w:val="20"/>
+  </w:num>
+  <w:num w:numId="22">
+    <w:abstractNumId w:val="10"/>
+  </w:num>
+  <w:num w:numId="23">
+    <w:abstractNumId w:val="15"/>
+  </w:num>
+  <w:num w:numId="24">
     <w:abstractNumId w:val="18"/>
   </w:num>
-  <w:num w:numId="16">
-    <w:abstractNumId w:val="21"/>
-  </w:num>
-  <w:num w:numId="17">
-    <w:abstractNumId w:val="12"/>
-  </w:num>
-  <w:num w:numId="18">
-    <w:abstractNumId w:val="10"/>
-  </w:num>
-  <w:num w:numId="19">
-    <w:abstractNumId w:val="23"/>
-  </w:num>
-  <w:num w:numId="20">
-    <w:abstractNumId w:val="7"/>
-  </w:num>
-  <w:num w:numId="21">
-    <w:abstractNumId w:val="19"/>
-  </w:num>
-  <w:num w:numId="22">
-    <w:abstractNumId w:val="9"/>
-  </w:num>
-  <w:num w:numId="23">
-    <w:abstractNumId w:val="14"/>
-  </w:num>
-  <w:num w:numId="24">
-    <w:abstractNumId w:val="17"/>
+  <w:num w:numId="25">
+    <w:abstractNumId w:val="5"/>
   </w:num>
   <w:numIdMacAtCleanup w:val="18"/>
 </w:numbering>
 </file>
 
 <file path=word/styles.xml><?xml version="1.0" encoding="utf-8"?>
-<w:styles xmlns:mc="http://schemas.openxmlformats.org/markup-compatibility/2006" xmlns:r="http://schemas.openxmlformats.org/officeDocument/2006/relationships" xmlns:w="http://schemas.openxmlformats.org/wordprocessingml/2006/main" xmlns:w14="http://schemas.microsoft.com/office/word/2010/wordml" xmlns:w15="http://schemas.microsoft.com/office/word/2012/wordml" xmlns:w16cid="http://schemas.microsoft.com/office/word/2016/wordml/cid" xmlns:w16se="http://schemas.microsoft.com/office/word/2015/wordml/symex" mc:Ignorable="w14 w15 w16se w16cid">
+<w:styles xmlns:mc="http://schemas.openxmlformats.org/markup-compatibility/2006" xmlns:r="http://schemas.openxmlformats.org/officeDocument/2006/relationships" xmlns:w="http://schemas.openxmlformats.org/wordprocessingml/2006/main" xmlns:w14="http://schemas.microsoft.com/office/word/2010/wordml" xmlns:w15="http://schemas.microsoft.com/office/word/2012/wordml" xmlns:w16se="http://schemas.microsoft.com/office/word/2015/wordml/symex" mc:Ignorable="w14 w15 w16se">
   <w:docDefaults>
     <w:rPrDefault>
       <w:rPr>
@@ -11129,7 +12148,7 @@
     </w:rPrDefault>
     <w:pPrDefault/>
   </w:docDefaults>
-  <w:latentStyles w:defLockedState="0" w:defUIPriority="0" w:defSemiHidden="0" w:defUnhideWhenUsed="0" w:defQFormat="0" w:count="376">
+  <w:latentStyles w:defLockedState="0" w:defUIPriority="0" w:defSemiHidden="0" w:defUnhideWhenUsed="0" w:defQFormat="0" w:count="371">
     <w:lsdException w:name="Normal" w:qFormat="1"/>
     <w:lsdException w:name="heading 1" w:qFormat="1"/>
     <w:lsdException w:name="heading 2" w:qFormat="1"/>
@@ -11225,7 +12244,7 @@
     <w:lsdException w:name="HTML Code" w:semiHidden="1" w:unhideWhenUsed="1"/>
     <w:lsdException w:name="HTML Definition" w:semiHidden="1" w:unhideWhenUsed="1"/>
     <w:lsdException w:name="HTML Keyboard" w:semiHidden="1" w:unhideWhenUsed="1"/>
-    <w:lsdException w:name="HTML Preformatted" w:semiHidden="1" w:unhideWhenUsed="1"/>
+    <w:lsdException w:name="HTML Preformatted" w:semiHidden="1" w:uiPriority="99" w:unhideWhenUsed="1"/>
     <w:lsdException w:name="HTML Sample" w:semiHidden="1" w:unhideWhenUsed="1"/>
     <w:lsdException w:name="HTML Typewriter" w:semiHidden="1" w:unhideWhenUsed="1"/>
     <w:lsdException w:name="HTML Variable" w:semiHidden="1" w:unhideWhenUsed="1"/>
@@ -11494,11 +12513,6 @@
     <w:lsdException w:name="List Table 5 Dark Accent 6" w:uiPriority="50"/>
     <w:lsdException w:name="List Table 6 Colorful Accent 6" w:uiPriority="51"/>
     <w:lsdException w:name="List Table 7 Colorful Accent 6" w:uiPriority="52"/>
-    <w:lsdException w:name="Mention" w:semiHidden="1" w:uiPriority="99" w:unhideWhenUsed="1"/>
-    <w:lsdException w:name="Smart Hyperlink" w:semiHidden="1" w:uiPriority="99" w:unhideWhenUsed="1"/>
-    <w:lsdException w:name="Hashtag" w:semiHidden="1" w:uiPriority="99" w:unhideWhenUsed="1"/>
-    <w:lsdException w:name="Unresolved Mention" w:semiHidden="1" w:uiPriority="99" w:unhideWhenUsed="1"/>
-    <w:lsdException w:name="Smart Link" w:semiHidden="1" w:uiPriority="99" w:unhideWhenUsed="1"/>
   </w:latentStyles>
   <w:style w:type="paragraph" w:default="1" w:styleId="Normal">
     <w:name w:val="Normal"/>
@@ -12241,7 +13255,7 @@
       <w:lang w:eastAsia="en-US"/>
     </w:rPr>
   </w:style>
-  <w:style w:type="character" w:styleId="Mentionnonrsolue">
+  <w:style w:type="character" w:customStyle="1" w:styleId="UnresolvedMention">
     <w:name w:val="Unresolved Mention"/>
     <w:basedOn w:val="Policepardfaut"/>
     <w:uiPriority w:val="99"/>
@@ -12252,6 +13266,67 @@
       <w:color w:val="605E5C"/>
       <w:shd w:val="clear" w:color="auto" w:fill="E1DFDD"/>
     </w:rPr>
+  </w:style>
+  <w:style w:type="paragraph" w:styleId="PrformatHTML">
+    <w:name w:val="HTML Preformatted"/>
+    <w:basedOn w:val="Normal"/>
+    <w:link w:val="PrformatHTMLCar"/>
+    <w:uiPriority w:val="99"/>
+    <w:unhideWhenUsed/>
+    <w:rsid w:val="00C31C4F"/>
+    <w:pPr>
+      <w:tabs>
+        <w:tab w:val="left" w:pos="916"/>
+        <w:tab w:val="left" w:pos="1832"/>
+        <w:tab w:val="left" w:pos="2748"/>
+        <w:tab w:val="left" w:pos="3664"/>
+        <w:tab w:val="left" w:pos="4580"/>
+        <w:tab w:val="left" w:pos="5496"/>
+        <w:tab w:val="left" w:pos="6412"/>
+        <w:tab w:val="left" w:pos="7328"/>
+        <w:tab w:val="left" w:pos="8244"/>
+        <w:tab w:val="left" w:pos="9160"/>
+        <w:tab w:val="left" w:pos="10076"/>
+        <w:tab w:val="left" w:pos="10992"/>
+        <w:tab w:val="left" w:pos="11908"/>
+        <w:tab w:val="left" w:pos="12824"/>
+        <w:tab w:val="left" w:pos="13740"/>
+        <w:tab w:val="left" w:pos="14656"/>
+      </w:tabs>
+    </w:pPr>
+    <w:rPr>
+      <w:rFonts w:ascii="Courier New" w:hAnsi="Courier New" w:cs="Courier New"/>
+    </w:rPr>
+  </w:style>
+  <w:style w:type="character" w:customStyle="1" w:styleId="PrformatHTMLCar">
+    <w:name w:val="Préformaté HTML Car"/>
+    <w:basedOn w:val="Policepardfaut"/>
+    <w:link w:val="PrformatHTML"/>
+    <w:uiPriority w:val="99"/>
+    <w:rsid w:val="00C31C4F"/>
+    <w:rPr>
+      <w:rFonts w:ascii="Courier New" w:hAnsi="Courier New" w:cs="Courier New"/>
+    </w:rPr>
+  </w:style>
+  <w:style w:type="character" w:customStyle="1" w:styleId="s2">
+    <w:name w:val="s2"/>
+    <w:basedOn w:val="Policepardfaut"/>
+    <w:rsid w:val="00C31C4F"/>
+  </w:style>
+  <w:style w:type="character" w:customStyle="1" w:styleId="o">
+    <w:name w:val="o"/>
+    <w:basedOn w:val="Policepardfaut"/>
+    <w:rsid w:val="00C31C4F"/>
+  </w:style>
+  <w:style w:type="character" w:customStyle="1" w:styleId="pln">
+    <w:name w:val="pln"/>
+    <w:basedOn w:val="Policepardfaut"/>
+    <w:rsid w:val="00672389"/>
+  </w:style>
+  <w:style w:type="character" w:customStyle="1" w:styleId="pun">
+    <w:name w:val="pun"/>
+    <w:basedOn w:val="Policepardfaut"/>
+    <w:rsid w:val="00672389"/>
   </w:style>
 </w:styles>
 </file>
@@ -12547,7 +13622,7 @@
 </file>
 
 <file path=customXml/itemProps1.xml><?xml version="1.0" encoding="utf-8"?>
-<ds:datastoreItem xmlns:ds="http://schemas.openxmlformats.org/officeDocument/2006/customXml" ds:itemID="{D3472BC0-26C7-4892-9F76-7F4BFEA02CAE}">
+<ds:datastoreItem xmlns:ds="http://schemas.openxmlformats.org/officeDocument/2006/customXml" ds:itemID="{ADE08689-0950-412F-BE18-100D744AC0CE}">
   <ds:schemaRefs>
     <ds:schemaRef ds:uri="http://schemas.openxmlformats.org/officeDocument/2006/bibliography"/>
   </ds:schemaRefs>

</xml_diff>